<commit_message>
revise data config and python code change into INT8
</commit_message>
<xml_diff>
--- a/EC_FINAL_PROJECT-unknown/EC_FINAL_PROJECT-unknown/doc/data_config.docx
+++ b/EC_FINAL_PROJECT-unknown/EC_FINAL_PROJECT-unknown/doc/data_config.docx
@@ -40,7 +40,7 @@
         </w:trPr>
         <w:tc>
           <w:tcPr>
-            <w:tcW w:w="1932" w:type="dxa"/>
+            <w:tcW w:w="1958" w:type="dxa"/>
             <w:shd w:val="clear" w:color="auto" w:fill="D0CECE" w:themeFill="background2" w:themeFillShade="E6"/>
             <w:vAlign w:val="center"/>
           </w:tcPr>
@@ -61,7 +61,7 @@
         </w:tc>
         <w:tc>
           <w:tcPr>
-            <w:tcW w:w="704" w:type="dxa"/>
+            <w:tcW w:w="702" w:type="dxa"/>
             <w:shd w:val="clear" w:color="auto" w:fill="D0CECE" w:themeFill="background2" w:themeFillShade="E6"/>
             <w:vAlign w:val="center"/>
           </w:tcPr>
@@ -82,7 +82,7 @@
         </w:tc>
         <w:tc>
           <w:tcPr>
-            <w:tcW w:w="1126" w:type="dxa"/>
+            <w:tcW w:w="1124" w:type="dxa"/>
             <w:shd w:val="clear" w:color="auto" w:fill="D0CECE" w:themeFill="background2" w:themeFillShade="E6"/>
             <w:vAlign w:val="center"/>
           </w:tcPr>
@@ -103,7 +103,7 @@
         </w:tc>
         <w:tc>
           <w:tcPr>
-            <w:tcW w:w="4528" w:type="dxa"/>
+            <w:tcW w:w="4506" w:type="dxa"/>
             <w:shd w:val="clear" w:color="auto" w:fill="D0CECE" w:themeFill="background2" w:themeFillShade="E6"/>
             <w:vAlign w:val="center"/>
           </w:tcPr>
@@ -129,7 +129,7 @@
         </w:trPr>
         <w:tc>
           <w:tcPr>
-            <w:tcW w:w="1932" w:type="dxa"/>
+            <w:tcW w:w="1958" w:type="dxa"/>
             <w:vAlign w:val="center"/>
           </w:tcPr>
           <w:p>
@@ -154,7 +154,7 @@
         </w:tc>
         <w:tc>
           <w:tcPr>
-            <w:tcW w:w="704" w:type="dxa"/>
+            <w:tcW w:w="702" w:type="dxa"/>
             <w:vAlign w:val="center"/>
           </w:tcPr>
           <w:p>
@@ -168,7 +168,7 @@
         </w:tc>
         <w:tc>
           <w:tcPr>
-            <w:tcW w:w="1126" w:type="dxa"/>
+            <w:tcW w:w="1124" w:type="dxa"/>
             <w:vAlign w:val="center"/>
           </w:tcPr>
           <w:p>
@@ -185,7 +185,7 @@
         </w:tc>
         <w:tc>
           <w:tcPr>
-            <w:tcW w:w="4528" w:type="dxa"/>
+            <w:tcW w:w="4506" w:type="dxa"/>
             <w:vAlign w:val="center"/>
           </w:tcPr>
           <w:p>
@@ -204,7 +204,7 @@
         </w:trPr>
         <w:tc>
           <w:tcPr>
-            <w:tcW w:w="1932" w:type="dxa"/>
+            <w:tcW w:w="1958" w:type="dxa"/>
             <w:vAlign w:val="center"/>
           </w:tcPr>
           <w:p>
@@ -220,7 +220,7 @@
         </w:tc>
         <w:tc>
           <w:tcPr>
-            <w:tcW w:w="704" w:type="dxa"/>
+            <w:tcW w:w="702" w:type="dxa"/>
             <w:vAlign w:val="center"/>
           </w:tcPr>
           <w:p>
@@ -237,7 +237,7 @@
         </w:tc>
         <w:tc>
           <w:tcPr>
-            <w:tcW w:w="1126" w:type="dxa"/>
+            <w:tcW w:w="1124" w:type="dxa"/>
             <w:vAlign w:val="center"/>
           </w:tcPr>
           <w:p>
@@ -254,7 +254,7 @@
         </w:tc>
         <w:tc>
           <w:tcPr>
-            <w:tcW w:w="4528" w:type="dxa"/>
+            <w:tcW w:w="4506" w:type="dxa"/>
             <w:vAlign w:val="center"/>
           </w:tcPr>
           <w:p>
@@ -283,6 +283,95 @@
               <w:t>Num_Particles</w:t>
             </w:r>
             <w:proofErr w:type="spellEnd"/>
+          </w:p>
+        </w:tc>
+      </w:tr>
+      <w:tr>
+        <w:trPr>
+          <w:jc w:val="center"/>
+        </w:trPr>
+        <w:tc>
+          <w:tcPr>
+            <w:tcW w:w="1958" w:type="dxa"/>
+            <w:vAlign w:val="center"/>
+          </w:tcPr>
+          <w:p>
+            <w:pPr>
+              <w:jc w:val="center"/>
+              <w:rPr>
+                <w:color w:val="FF0000"/>
+              </w:rPr>
+            </w:pPr>
+            <w:proofErr w:type="spellStart"/>
+            <w:r>
+              <w:rPr>
+                <w:color w:val="FF0000"/>
+              </w:rPr>
+              <w:t>crossoverFraction</w:t>
+            </w:r>
+            <w:proofErr w:type="spellEnd"/>
+          </w:p>
+        </w:tc>
+        <w:tc>
+          <w:tcPr>
+            <w:tcW w:w="702" w:type="dxa"/>
+            <w:vAlign w:val="center"/>
+          </w:tcPr>
+          <w:p>
+            <w:pPr>
+              <w:jc w:val="center"/>
+              <w:rPr>
+                <w:color w:val="FF0000"/>
+              </w:rPr>
+            </w:pPr>
+            <w:r>
+              <w:rPr>
+                <w:rFonts w:hint="eastAsia"/>
+                <w:color w:val="FF0000"/>
+              </w:rPr>
+              <w:t>I</w:t>
+            </w:r>
+          </w:p>
+        </w:tc>
+        <w:tc>
+          <w:tcPr>
+            <w:tcW w:w="1124" w:type="dxa"/>
+            <w:vAlign w:val="center"/>
+          </w:tcPr>
+          <w:p>
+            <w:pPr>
+              <w:jc w:val="center"/>
+              <w:rPr>
+                <w:color w:val="FF0000"/>
+              </w:rPr>
+            </w:pPr>
+            <w:r>
+              <w:rPr>
+                <w:rFonts w:hint="eastAsia"/>
+                <w:color w:val="FF0000"/>
+              </w:rPr>
+              <w:t>8</w:t>
+            </w:r>
+          </w:p>
+        </w:tc>
+        <w:tc>
+          <w:tcPr>
+            <w:tcW w:w="4506" w:type="dxa"/>
+            <w:vAlign w:val="center"/>
+          </w:tcPr>
+          <w:p>
+            <w:pPr>
+              <w:jc w:val="center"/>
+              <w:rPr>
+                <w:color w:val="FF0000"/>
+              </w:rPr>
+            </w:pPr>
+            <w:r>
+              <w:rPr>
+                <w:color w:val="FF0000"/>
+              </w:rPr>
+              <w:t>Crossover population depends</w:t>
+            </w:r>
           </w:p>
         </w:tc>
       </w:tr>
@@ -293,7 +382,7 @@
         </w:trPr>
         <w:tc>
           <w:tcPr>
-            <w:tcW w:w="1932" w:type="dxa"/>
+            <w:tcW w:w="1958" w:type="dxa"/>
             <w:vAlign w:val="center"/>
           </w:tcPr>
           <w:p>
@@ -309,7 +398,7 @@
         </w:tc>
         <w:tc>
           <w:tcPr>
-            <w:tcW w:w="704" w:type="dxa"/>
+            <w:tcW w:w="702" w:type="dxa"/>
             <w:vAlign w:val="center"/>
           </w:tcPr>
           <w:p>
@@ -326,7 +415,7 @@
         </w:tc>
         <w:tc>
           <w:tcPr>
-            <w:tcW w:w="1126" w:type="dxa"/>
+            <w:tcW w:w="1124" w:type="dxa"/>
             <w:vAlign w:val="center"/>
           </w:tcPr>
           <w:p>
@@ -343,7 +432,7 @@
         </w:tc>
         <w:tc>
           <w:tcPr>
-            <w:tcW w:w="4528" w:type="dxa"/>
+            <w:tcW w:w="4506" w:type="dxa"/>
             <w:vAlign w:val="center"/>
           </w:tcPr>
           <w:p>
@@ -373,7 +462,7 @@
         </w:trPr>
         <w:tc>
           <w:tcPr>
-            <w:tcW w:w="1932" w:type="dxa"/>
+            <w:tcW w:w="1958" w:type="dxa"/>
             <w:vAlign w:val="center"/>
           </w:tcPr>
           <w:p>
@@ -389,7 +478,7 @@
         </w:tc>
         <w:tc>
           <w:tcPr>
-            <w:tcW w:w="704" w:type="dxa"/>
+            <w:tcW w:w="702" w:type="dxa"/>
             <w:vAlign w:val="center"/>
           </w:tcPr>
           <w:p>
@@ -406,7 +495,7 @@
         </w:tc>
         <w:tc>
           <w:tcPr>
-            <w:tcW w:w="1126" w:type="dxa"/>
+            <w:tcW w:w="1124" w:type="dxa"/>
             <w:vAlign w:val="center"/>
           </w:tcPr>
           <w:p>
@@ -423,7 +512,7 @@
         </w:tc>
         <w:tc>
           <w:tcPr>
-            <w:tcW w:w="4528" w:type="dxa"/>
+            <w:tcW w:w="4506" w:type="dxa"/>
             <w:vAlign w:val="center"/>
           </w:tcPr>
           <w:p>
@@ -448,7 +537,7 @@
         </w:trPr>
         <w:tc>
           <w:tcPr>
-            <w:tcW w:w="1932" w:type="dxa"/>
+            <w:tcW w:w="1958" w:type="dxa"/>
             <w:vAlign w:val="center"/>
           </w:tcPr>
           <w:p>
@@ -464,7 +553,7 @@
         </w:tc>
         <w:tc>
           <w:tcPr>
-            <w:tcW w:w="704" w:type="dxa"/>
+            <w:tcW w:w="702" w:type="dxa"/>
             <w:vAlign w:val="center"/>
           </w:tcPr>
           <w:p>
@@ -481,7 +570,7 @@
         </w:tc>
         <w:tc>
           <w:tcPr>
-            <w:tcW w:w="1126" w:type="dxa"/>
+            <w:tcW w:w="1124" w:type="dxa"/>
             <w:vAlign w:val="center"/>
           </w:tcPr>
           <w:p>
@@ -498,7 +587,7 @@
         </w:tc>
         <w:tc>
           <w:tcPr>
-            <w:tcW w:w="4528" w:type="dxa"/>
+            <w:tcW w:w="4506" w:type="dxa"/>
             <w:vAlign w:val="center"/>
           </w:tcPr>
           <w:p>
@@ -517,7 +606,7 @@
         </w:trPr>
         <w:tc>
           <w:tcPr>
-            <w:tcW w:w="1932" w:type="dxa"/>
+            <w:tcW w:w="1958" w:type="dxa"/>
             <w:vAlign w:val="center"/>
           </w:tcPr>
           <w:p>
@@ -533,7 +622,7 @@
         </w:tc>
         <w:tc>
           <w:tcPr>
-            <w:tcW w:w="704" w:type="dxa"/>
+            <w:tcW w:w="702" w:type="dxa"/>
             <w:vAlign w:val="center"/>
           </w:tcPr>
           <w:p>
@@ -550,7 +639,7 @@
         </w:tc>
         <w:tc>
           <w:tcPr>
-            <w:tcW w:w="1126" w:type="dxa"/>
+            <w:tcW w:w="1124" w:type="dxa"/>
             <w:vAlign w:val="center"/>
           </w:tcPr>
           <w:p>
@@ -567,7 +656,7 @@
         </w:tc>
         <w:tc>
           <w:tcPr>
-            <w:tcW w:w="4528" w:type="dxa"/>
+            <w:tcW w:w="4506" w:type="dxa"/>
             <w:vAlign w:val="center"/>
           </w:tcPr>
           <w:p>
@@ -592,7 +681,7 @@
         </w:trPr>
         <w:tc>
           <w:tcPr>
-            <w:tcW w:w="1932" w:type="dxa"/>
+            <w:tcW w:w="1958" w:type="dxa"/>
             <w:vAlign w:val="center"/>
           </w:tcPr>
           <w:p>
@@ -601,14 +690,20 @@
             </w:pPr>
             <w:proofErr w:type="spellStart"/>
             <w:r>
-              <w:t>Sigma_max</w:t>
+              <w:rPr>
+                <w:rFonts w:hint="eastAsia"/>
+              </w:rPr>
+              <w:t>c</w:t>
+            </w:r>
+            <w:r>
+              <w:t>lk</w:t>
             </w:r>
             <w:proofErr w:type="spellEnd"/>
           </w:p>
         </w:tc>
         <w:tc>
           <w:tcPr>
-            <w:tcW w:w="704" w:type="dxa"/>
+            <w:tcW w:w="702" w:type="dxa"/>
             <w:vAlign w:val="center"/>
           </w:tcPr>
           <w:p>
@@ -625,38 +720,37 @@
         </w:tc>
         <w:tc>
           <w:tcPr>
-            <w:tcW w:w="1126" w:type="dxa"/>
-            <w:vAlign w:val="center"/>
-          </w:tcPr>
-          <w:p>
-            <w:pPr>
-              <w:jc w:val="center"/>
-            </w:pPr>
-            <w:r>
-              <w:rPr>
-                <w:rFonts w:hint="eastAsia"/>
-              </w:rPr>
-              <w:t>8</w:t>
-            </w:r>
-          </w:p>
-        </w:tc>
-        <w:tc>
-          <w:tcPr>
-            <w:tcW w:w="4528" w:type="dxa"/>
-            <w:vAlign w:val="center"/>
-          </w:tcPr>
-          <w:p>
-            <w:pPr>
-              <w:jc w:val="center"/>
-            </w:pPr>
-            <w:r>
-              <w:rPr>
-                <w:rFonts w:hint="eastAsia"/>
-              </w:rPr>
-              <w:t>I</w:t>
-            </w:r>
-            <w:r>
-              <w:t>nt8 signal for mutation upper bound</w:t>
+            <w:tcW w:w="1124" w:type="dxa"/>
+            <w:vAlign w:val="center"/>
+          </w:tcPr>
+          <w:p>
+            <w:pPr>
+              <w:jc w:val="center"/>
+            </w:pPr>
+            <w:r>
+              <w:rPr>
+                <w:rFonts w:hint="eastAsia"/>
+              </w:rPr>
+              <w:t>1</w:t>
+            </w:r>
+          </w:p>
+        </w:tc>
+        <w:tc>
+          <w:tcPr>
+            <w:tcW w:w="4506" w:type="dxa"/>
+            <w:vAlign w:val="center"/>
+          </w:tcPr>
+          <w:p>
+            <w:pPr>
+              <w:jc w:val="center"/>
+            </w:pPr>
+            <w:proofErr w:type="spellStart"/>
+            <w:r>
+              <w:t>Posedge</w:t>
+            </w:r>
+            <w:proofErr w:type="spellEnd"/>
+            <w:r>
+              <w:t xml:space="preserve"> triggered Clock</w:t>
             </w:r>
           </w:p>
         </w:tc>
@@ -667,65 +761,86 @@
         </w:trPr>
         <w:tc>
           <w:tcPr>
-            <w:tcW w:w="1932" w:type="dxa"/>
-            <w:vAlign w:val="center"/>
-          </w:tcPr>
-          <w:p>
-            <w:pPr>
-              <w:jc w:val="center"/>
-            </w:pPr>
+            <w:tcW w:w="1958" w:type="dxa"/>
+            <w:vAlign w:val="center"/>
+          </w:tcPr>
+          <w:p>
+            <w:pPr>
+              <w:jc w:val="center"/>
+            </w:pPr>
+            <w:r>
+              <w:rPr>
+                <w:rFonts w:hint="eastAsia"/>
+              </w:rPr>
+              <w:t>r</w:t>
+            </w:r>
+            <w:r>
+              <w:t>eset</w:t>
+            </w:r>
+          </w:p>
+        </w:tc>
+        <w:tc>
+          <w:tcPr>
+            <w:tcW w:w="702" w:type="dxa"/>
+            <w:vAlign w:val="center"/>
+          </w:tcPr>
+          <w:p>
+            <w:pPr>
+              <w:jc w:val="center"/>
+            </w:pPr>
+            <w:r>
+              <w:rPr>
+                <w:rFonts w:hint="eastAsia"/>
+              </w:rPr>
+              <w:t>I</w:t>
+            </w:r>
+          </w:p>
+        </w:tc>
+        <w:tc>
+          <w:tcPr>
+            <w:tcW w:w="1124" w:type="dxa"/>
+            <w:vAlign w:val="center"/>
+          </w:tcPr>
+          <w:p>
+            <w:pPr>
+              <w:jc w:val="center"/>
+            </w:pPr>
+            <w:r>
+              <w:rPr>
+                <w:rFonts w:hint="eastAsia"/>
+              </w:rPr>
+              <w:t>1</w:t>
+            </w:r>
+          </w:p>
+        </w:tc>
+        <w:tc>
+          <w:tcPr>
+            <w:tcW w:w="4506" w:type="dxa"/>
+            <w:vAlign w:val="center"/>
+          </w:tcPr>
+          <w:p>
+            <w:pPr>
+              <w:jc w:val="center"/>
+            </w:pPr>
+            <w:r>
+              <w:t xml:space="preserve">Asynchronous </w:t>
+            </w:r>
             <w:proofErr w:type="spellStart"/>
             <w:r>
-              <w:t>Sigma_min</w:t>
+              <w:t>negedge</w:t>
             </w:r>
             <w:proofErr w:type="spellEnd"/>
-          </w:p>
-        </w:tc>
-        <w:tc>
-          <w:tcPr>
-            <w:tcW w:w="704" w:type="dxa"/>
-            <w:vAlign w:val="center"/>
-          </w:tcPr>
-          <w:p>
-            <w:pPr>
-              <w:jc w:val="center"/>
-            </w:pPr>
-            <w:r>
-              <w:rPr>
-                <w:rFonts w:hint="eastAsia"/>
-              </w:rPr>
-              <w:t>I</w:t>
-            </w:r>
-          </w:p>
-        </w:tc>
-        <w:tc>
-          <w:tcPr>
-            <w:tcW w:w="1126" w:type="dxa"/>
-            <w:vAlign w:val="center"/>
-          </w:tcPr>
-          <w:p>
-            <w:pPr>
-              <w:jc w:val="center"/>
-            </w:pPr>
-            <w:r>
-              <w:rPr>
-                <w:rFonts w:hint="eastAsia"/>
-              </w:rPr>
-              <w:t>8</w:t>
-            </w:r>
-          </w:p>
-        </w:tc>
-        <w:tc>
-          <w:tcPr>
-            <w:tcW w:w="4528" w:type="dxa"/>
-            <w:vAlign w:val="center"/>
-          </w:tcPr>
-          <w:p>
-            <w:pPr>
-              <w:jc w:val="center"/>
-            </w:pPr>
-            <w:r>
-              <w:t>Int8 signal for mutation lower bound</w:t>
+            <w:r>
+              <w:t xml:space="preserve"> </w:t>
+            </w:r>
+            <w:r>
+              <w:rPr>
+                <w:rFonts w:hint="eastAsia"/>
+              </w:rPr>
+              <w:t>R</w:t>
+            </w:r>
+            <w:r>
+              <w:t>eset</w:t>
             </w:r>
           </w:p>
         </w:tc>
@@ -736,7 +851,7 @@
         </w:trPr>
         <w:tc>
           <w:tcPr>
-            <w:tcW w:w="1932" w:type="dxa"/>
+            <w:tcW w:w="1958" w:type="dxa"/>
             <w:vAlign w:val="center"/>
           </w:tcPr>
           <w:p>
@@ -745,20 +860,14 @@
             </w:pPr>
             <w:proofErr w:type="spellStart"/>
             <w:r>
-              <w:rPr>
-                <w:rFonts w:hint="eastAsia"/>
-              </w:rPr>
-              <w:t>c</w:t>
-            </w:r>
-            <w:r>
-              <w:t>lk</w:t>
+              <w:t>In_valid</w:t>
             </w:r>
             <w:proofErr w:type="spellEnd"/>
           </w:p>
         </w:tc>
         <w:tc>
           <w:tcPr>
-            <w:tcW w:w="704" w:type="dxa"/>
+            <w:tcW w:w="702" w:type="dxa"/>
             <w:vAlign w:val="center"/>
           </w:tcPr>
           <w:p>
@@ -775,7 +884,7 @@
         </w:tc>
         <w:tc>
           <w:tcPr>
-            <w:tcW w:w="1126" w:type="dxa"/>
+            <w:tcW w:w="1124" w:type="dxa"/>
             <w:vAlign w:val="center"/>
           </w:tcPr>
           <w:p>
@@ -792,20 +901,21 @@
         </w:tc>
         <w:tc>
           <w:tcPr>
-            <w:tcW w:w="4528" w:type="dxa"/>
-            <w:vAlign w:val="center"/>
-          </w:tcPr>
-          <w:p>
-            <w:pPr>
-              <w:jc w:val="center"/>
-            </w:pPr>
-            <w:proofErr w:type="spellStart"/>
-            <w:r>
-              <w:t>Posedge</w:t>
-            </w:r>
-            <w:proofErr w:type="spellEnd"/>
-            <w:r>
-              <w:t xml:space="preserve"> triggered Clock</w:t>
+            <w:tcW w:w="4506" w:type="dxa"/>
+            <w:vAlign w:val="center"/>
+          </w:tcPr>
+          <w:p>
+            <w:pPr>
+              <w:jc w:val="center"/>
+            </w:pPr>
+            <w:r>
+              <w:rPr>
+                <w:rFonts w:hint="eastAsia"/>
+              </w:rPr>
+              <w:t>I</w:t>
+            </w:r>
+            <w:r>
+              <w:t>ndicate the data reading in is valid</w:t>
             </w:r>
           </w:p>
         </w:tc>
@@ -816,36 +926,49 @@
         </w:trPr>
         <w:tc>
           <w:tcPr>
-            <w:tcW w:w="1932" w:type="dxa"/>
-            <w:vAlign w:val="center"/>
-          </w:tcPr>
-          <w:p>
-            <w:pPr>
-              <w:jc w:val="center"/>
-            </w:pPr>
-            <w:r>
-              <w:rPr>
-                <w:rFonts w:hint="eastAsia"/>
-              </w:rPr>
-              <w:t>r</w:t>
-            </w:r>
-            <w:r>
-              <w:t>eset</w:t>
-            </w:r>
-          </w:p>
-        </w:tc>
-        <w:tc>
-          <w:tcPr>
-            <w:tcW w:w="704" w:type="dxa"/>
-            <w:vAlign w:val="center"/>
-          </w:tcPr>
-          <w:p>
-            <w:pPr>
-              <w:jc w:val="center"/>
-            </w:pPr>
-            <w:r>
-              <w:rPr>
-                <w:rFonts w:hint="eastAsia"/>
+            <w:tcW w:w="1958" w:type="dxa"/>
+            <w:vAlign w:val="center"/>
+          </w:tcPr>
+          <w:p>
+            <w:pPr>
+              <w:jc w:val="center"/>
+              <w:rPr>
+                <w:color w:val="FF0000"/>
+              </w:rPr>
+            </w:pPr>
+            <w:proofErr w:type="spellStart"/>
+            <w:r>
+              <w:rPr>
+                <w:color w:val="FF0000"/>
+              </w:rPr>
+              <w:t>Best_ind</w:t>
+            </w:r>
+            <w:r>
+              <w:rPr>
+                <w:color w:val="FF0000"/>
+              </w:rPr>
+              <w:t>_in</w:t>
+            </w:r>
+            <w:proofErr w:type="spellEnd"/>
+          </w:p>
+        </w:tc>
+        <w:tc>
+          <w:tcPr>
+            <w:tcW w:w="702" w:type="dxa"/>
+            <w:vAlign w:val="center"/>
+          </w:tcPr>
+          <w:p>
+            <w:pPr>
+              <w:jc w:val="center"/>
+              <w:rPr>
+                <w:rFonts w:hint="eastAsia"/>
+                <w:color w:val="FF0000"/>
+              </w:rPr>
+            </w:pPr>
+            <w:r>
+              <w:rPr>
+                <w:rFonts w:hint="eastAsia"/>
+                <w:color w:val="FF0000"/>
               </w:rPr>
               <w:t>I</w:t>
             </w:r>
@@ -853,49 +976,50 @@
         </w:tc>
         <w:tc>
           <w:tcPr>
-            <w:tcW w:w="1126" w:type="dxa"/>
-            <w:vAlign w:val="center"/>
-          </w:tcPr>
-          <w:p>
-            <w:pPr>
-              <w:jc w:val="center"/>
-            </w:pPr>
-            <w:r>
-              <w:rPr>
-                <w:rFonts w:hint="eastAsia"/>
-              </w:rPr>
-              <w:t>1</w:t>
-            </w:r>
-          </w:p>
-        </w:tc>
-        <w:tc>
-          <w:tcPr>
-            <w:tcW w:w="4528" w:type="dxa"/>
-            <w:vAlign w:val="center"/>
-          </w:tcPr>
-          <w:p>
-            <w:pPr>
-              <w:jc w:val="center"/>
-            </w:pPr>
-            <w:r>
-              <w:t xml:space="preserve">Asynchronous </w:t>
-            </w:r>
-            <w:proofErr w:type="spellStart"/>
-            <w:r>
-              <w:t>negedge</w:t>
-            </w:r>
-            <w:proofErr w:type="spellEnd"/>
-            <w:r>
-              <w:t xml:space="preserve"> </w:t>
-            </w:r>
-            <w:r>
-              <w:rPr>
-                <w:rFonts w:hint="eastAsia"/>
-              </w:rPr>
-              <w:t>R</w:t>
-            </w:r>
-            <w:r>
-              <w:t>eset</w:t>
+            <w:tcW w:w="1124" w:type="dxa"/>
+            <w:vAlign w:val="center"/>
+          </w:tcPr>
+          <w:p>
+            <w:pPr>
+              <w:jc w:val="center"/>
+              <w:rPr>
+                <w:rFonts w:hint="eastAsia"/>
+                <w:color w:val="FF0000"/>
+              </w:rPr>
+            </w:pPr>
+            <w:r>
+              <w:rPr>
+                <w:rFonts w:hint="eastAsia"/>
+                <w:color w:val="FF0000"/>
+              </w:rPr>
+              <w:t>2</w:t>
+            </w:r>
+            <w:r>
+              <w:rPr>
+                <w:color w:val="FF0000"/>
+              </w:rPr>
+              <w:t>*16</w:t>
+            </w:r>
+          </w:p>
+        </w:tc>
+        <w:tc>
+          <w:tcPr>
+            <w:tcW w:w="4506" w:type="dxa"/>
+            <w:vAlign w:val="center"/>
+          </w:tcPr>
+          <w:p>
+            <w:pPr>
+              <w:jc w:val="center"/>
+              <w:rPr>
+                <w:rFonts w:hint="eastAsia"/>
+                <w:color w:val="FF0000"/>
+              </w:rPr>
+            </w:pPr>
+            <w:r>
+              <w:rPr>
+                <w:color w:val="FF0000"/>
+              </w:rPr>
+              <w:t>Receive the best individual from register file</w:t>
             </w:r>
           </w:p>
         </w:tc>
@@ -906,32 +1030,49 @@
         </w:trPr>
         <w:tc>
           <w:tcPr>
-            <w:tcW w:w="1932" w:type="dxa"/>
-            <w:vAlign w:val="center"/>
-          </w:tcPr>
-          <w:p>
-            <w:pPr>
-              <w:jc w:val="center"/>
+            <w:tcW w:w="1958" w:type="dxa"/>
+            <w:vAlign w:val="center"/>
+          </w:tcPr>
+          <w:p>
+            <w:pPr>
+              <w:jc w:val="center"/>
+              <w:rPr>
+                <w:color w:val="FF0000"/>
+              </w:rPr>
             </w:pPr>
             <w:proofErr w:type="spellStart"/>
             <w:r>
-              <w:t>In_valid</w:t>
+              <w:rPr>
+                <w:color w:val="FF0000"/>
+              </w:rPr>
+              <w:t>Min_fit</w:t>
+            </w:r>
+            <w:r>
+              <w:rPr>
+                <w:color w:val="FF0000"/>
+              </w:rPr>
+              <w:t>_in</w:t>
             </w:r>
             <w:proofErr w:type="spellEnd"/>
           </w:p>
         </w:tc>
         <w:tc>
           <w:tcPr>
-            <w:tcW w:w="704" w:type="dxa"/>
-            <w:vAlign w:val="center"/>
-          </w:tcPr>
-          <w:p>
-            <w:pPr>
-              <w:jc w:val="center"/>
-            </w:pPr>
-            <w:r>
-              <w:rPr>
-                <w:rFonts w:hint="eastAsia"/>
+            <w:tcW w:w="702" w:type="dxa"/>
+            <w:vAlign w:val="center"/>
+          </w:tcPr>
+          <w:p>
+            <w:pPr>
+              <w:jc w:val="center"/>
+              <w:rPr>
+                <w:rFonts w:hint="eastAsia"/>
+                <w:color w:val="FF0000"/>
+              </w:rPr>
+            </w:pPr>
+            <w:r>
+              <w:rPr>
+                <w:rFonts w:hint="eastAsia"/>
+                <w:color w:val="FF0000"/>
               </w:rPr>
               <w:t>I</w:t>
             </w:r>
@@ -939,38 +1080,61 @@
         </w:tc>
         <w:tc>
           <w:tcPr>
-            <w:tcW w:w="1126" w:type="dxa"/>
-            <w:vAlign w:val="center"/>
-          </w:tcPr>
-          <w:p>
-            <w:pPr>
-              <w:jc w:val="center"/>
-            </w:pPr>
-            <w:r>
-              <w:rPr>
-                <w:rFonts w:hint="eastAsia"/>
+            <w:tcW w:w="1124" w:type="dxa"/>
+            <w:vAlign w:val="center"/>
+          </w:tcPr>
+          <w:p>
+            <w:pPr>
+              <w:jc w:val="center"/>
+              <w:rPr>
+                <w:rFonts w:hint="eastAsia"/>
+                <w:color w:val="FF0000"/>
+              </w:rPr>
+            </w:pPr>
+            <w:r>
+              <w:rPr>
+                <w:rFonts w:hint="eastAsia"/>
+                <w:color w:val="FF0000"/>
               </w:rPr>
               <w:t>1</w:t>
             </w:r>
-          </w:p>
-        </w:tc>
-        <w:tc>
-          <w:tcPr>
-            <w:tcW w:w="4528" w:type="dxa"/>
-            <w:vAlign w:val="center"/>
-          </w:tcPr>
-          <w:p>
-            <w:pPr>
-              <w:jc w:val="center"/>
-            </w:pPr>
-            <w:r>
-              <w:rPr>
-                <w:rFonts w:hint="eastAsia"/>
-              </w:rPr>
-              <w:t>I</w:t>
-            </w:r>
-            <w:r>
-              <w:t>ndicate the data reading in is valid</w:t>
+            <w:r>
+              <w:rPr>
+                <w:color w:val="FF0000"/>
+              </w:rPr>
+              <w:t>6</w:t>
+            </w:r>
+          </w:p>
+        </w:tc>
+        <w:tc>
+          <w:tcPr>
+            <w:tcW w:w="4506" w:type="dxa"/>
+            <w:vAlign w:val="center"/>
+          </w:tcPr>
+          <w:p>
+            <w:pPr>
+              <w:jc w:val="center"/>
+              <w:rPr>
+                <w:color w:val="FF0000"/>
+              </w:rPr>
+            </w:pPr>
+            <w:r>
+              <w:rPr>
+                <w:color w:val="FF0000"/>
+              </w:rPr>
+              <w:t xml:space="preserve">Receive the best </w:t>
+            </w:r>
+            <w:r>
+              <w:rPr>
+                <w:color w:val="FF0000"/>
+              </w:rPr>
+              <w:t>fitness</w:t>
+            </w:r>
+            <w:r>
+              <w:rPr>
+                <w:color w:val="FF0000"/>
+              </w:rPr>
+              <w:t xml:space="preserve"> from register file</w:t>
             </w:r>
           </w:p>
         </w:tc>
@@ -981,32 +1145,48 @@
         </w:trPr>
         <w:tc>
           <w:tcPr>
-            <w:tcW w:w="1932" w:type="dxa"/>
-            <w:vAlign w:val="center"/>
-          </w:tcPr>
-          <w:p>
-            <w:pPr>
-              <w:jc w:val="center"/>
+            <w:tcW w:w="1958" w:type="dxa"/>
+            <w:vAlign w:val="center"/>
+          </w:tcPr>
+          <w:p>
+            <w:pPr>
+              <w:jc w:val="center"/>
+              <w:rPr>
+                <w:color w:val="FF0000"/>
+              </w:rPr>
             </w:pPr>
             <w:proofErr w:type="spellStart"/>
             <w:r>
+              <w:rPr>
+                <w:color w:val="FF0000"/>
+              </w:rPr>
               <w:t>Min_fit</w:t>
             </w:r>
+            <w:r>
+              <w:rPr>
+                <w:color w:val="FF0000"/>
+              </w:rPr>
+              <w:t>_out</w:t>
+            </w:r>
             <w:proofErr w:type="spellEnd"/>
           </w:p>
         </w:tc>
         <w:tc>
           <w:tcPr>
-            <w:tcW w:w="704" w:type="dxa"/>
-            <w:vAlign w:val="center"/>
-          </w:tcPr>
-          <w:p>
-            <w:pPr>
-              <w:jc w:val="center"/>
-            </w:pPr>
-            <w:r>
-              <w:rPr>
-                <w:rFonts w:hint="eastAsia"/>
+            <w:tcW w:w="702" w:type="dxa"/>
+            <w:vAlign w:val="center"/>
+          </w:tcPr>
+          <w:p>
+            <w:pPr>
+              <w:jc w:val="center"/>
+              <w:rPr>
+                <w:color w:val="FF0000"/>
+              </w:rPr>
+            </w:pPr>
+            <w:r>
+              <w:rPr>
+                <w:rFonts w:hint="eastAsia"/>
+                <w:color w:val="FF0000"/>
               </w:rPr>
               <w:t>O</w:t>
             </w:r>
@@ -1014,43 +1194,60 @@
         </w:tc>
         <w:tc>
           <w:tcPr>
-            <w:tcW w:w="1126" w:type="dxa"/>
-            <w:vAlign w:val="center"/>
-          </w:tcPr>
-          <w:p>
-            <w:pPr>
-              <w:jc w:val="center"/>
-            </w:pPr>
-            <w:r>
-              <w:rPr>
-                <w:rFonts w:hint="eastAsia"/>
+            <w:tcW w:w="1124" w:type="dxa"/>
+            <w:vAlign w:val="center"/>
+          </w:tcPr>
+          <w:p>
+            <w:pPr>
+              <w:jc w:val="center"/>
+              <w:rPr>
+                <w:color w:val="FF0000"/>
+              </w:rPr>
+            </w:pPr>
+            <w:r>
+              <w:rPr>
+                <w:rFonts w:hint="eastAsia"/>
+                <w:color w:val="FF0000"/>
               </w:rPr>
               <w:t>1</w:t>
             </w:r>
             <w:r>
+              <w:rPr>
+                <w:color w:val="FF0000"/>
+              </w:rPr>
               <w:t>6</w:t>
             </w:r>
           </w:p>
         </w:tc>
         <w:tc>
           <w:tcPr>
-            <w:tcW w:w="4528" w:type="dxa"/>
-            <w:vAlign w:val="center"/>
-          </w:tcPr>
-          <w:p>
-            <w:pPr>
-              <w:jc w:val="center"/>
-            </w:pPr>
-            <w:r>
-              <w:rPr>
-                <w:rFonts w:hint="eastAsia"/>
+            <w:tcW w:w="4506" w:type="dxa"/>
+            <w:vAlign w:val="center"/>
+          </w:tcPr>
+          <w:p>
+            <w:pPr>
+              <w:jc w:val="center"/>
+              <w:rPr>
+                <w:color w:val="FF0000"/>
+              </w:rPr>
+            </w:pPr>
+            <w:r>
+              <w:rPr>
+                <w:rFonts w:hint="eastAsia"/>
+                <w:color w:val="FF0000"/>
               </w:rPr>
               <w:t>T</w:t>
             </w:r>
             <w:r>
+              <w:rPr>
+                <w:color w:val="FF0000"/>
+              </w:rPr>
               <w:t xml:space="preserve">he lowest </w:t>
             </w:r>
             <w:r>
+              <w:rPr>
+                <w:color w:val="FF0000"/>
+              </w:rPr>
               <w:t>fit of the individual</w:t>
             </w:r>
           </w:p>
@@ -1062,7 +1259,7 @@
         </w:trPr>
         <w:tc>
           <w:tcPr>
-            <w:tcW w:w="1932" w:type="dxa"/>
+            <w:tcW w:w="1958" w:type="dxa"/>
             <w:vAlign w:val="center"/>
           </w:tcPr>
           <w:p>
@@ -1076,7 +1273,7 @@
         </w:tc>
         <w:tc>
           <w:tcPr>
-            <w:tcW w:w="704" w:type="dxa"/>
+            <w:tcW w:w="702" w:type="dxa"/>
             <w:vAlign w:val="center"/>
           </w:tcPr>
           <w:p>
@@ -1093,7 +1290,7 @@
         </w:tc>
         <w:tc>
           <w:tcPr>
-            <w:tcW w:w="1126" w:type="dxa"/>
+            <w:tcW w:w="1124" w:type="dxa"/>
             <w:vAlign w:val="center"/>
           </w:tcPr>
           <w:p>
@@ -1110,18 +1307,21 @@
         </w:tc>
         <w:tc>
           <w:tcPr>
-            <w:tcW w:w="4528" w:type="dxa"/>
-            <w:vAlign w:val="center"/>
-          </w:tcPr>
-          <w:p>
-            <w:pPr>
-              <w:jc w:val="center"/>
-            </w:pPr>
-            <w:r>
-              <w:rPr>
-                <w:rFonts w:hint="eastAsia"/>
-              </w:rPr>
-              <w:t>-</w:t>
+            <w:tcW w:w="4506" w:type="dxa"/>
+            <w:vAlign w:val="center"/>
+          </w:tcPr>
+          <w:p>
+            <w:pPr>
+              <w:jc w:val="center"/>
+            </w:pPr>
+            <w:r>
+              <w:rPr>
+                <w:rFonts w:hint="eastAsia"/>
+              </w:rPr>
+              <w:t>D</w:t>
+            </w:r>
+            <w:r>
+              <w:t>one</w:t>
             </w:r>
           </w:p>
         </w:tc>
@@ -1132,32 +1332,48 @@
         </w:trPr>
         <w:tc>
           <w:tcPr>
-            <w:tcW w:w="1932" w:type="dxa"/>
-            <w:vAlign w:val="center"/>
-          </w:tcPr>
-          <w:p>
-            <w:pPr>
-              <w:jc w:val="center"/>
+            <w:tcW w:w="1958" w:type="dxa"/>
+            <w:vAlign w:val="center"/>
+          </w:tcPr>
+          <w:p>
+            <w:pPr>
+              <w:jc w:val="center"/>
+              <w:rPr>
+                <w:color w:val="FF0000"/>
+              </w:rPr>
             </w:pPr>
             <w:proofErr w:type="spellStart"/>
             <w:r>
+              <w:rPr>
+                <w:color w:val="FF0000"/>
+              </w:rPr>
               <w:t>Best_ind</w:t>
             </w:r>
+            <w:r>
+              <w:rPr>
+                <w:color w:val="FF0000"/>
+              </w:rPr>
+              <w:t>_out</w:t>
+            </w:r>
             <w:proofErr w:type="spellEnd"/>
           </w:p>
         </w:tc>
         <w:tc>
           <w:tcPr>
-            <w:tcW w:w="704" w:type="dxa"/>
-            <w:vAlign w:val="center"/>
-          </w:tcPr>
-          <w:p>
-            <w:pPr>
-              <w:jc w:val="center"/>
-            </w:pPr>
-            <w:r>
-              <w:rPr>
-                <w:rFonts w:hint="eastAsia"/>
+            <w:tcW w:w="702" w:type="dxa"/>
+            <w:vAlign w:val="center"/>
+          </w:tcPr>
+          <w:p>
+            <w:pPr>
+              <w:jc w:val="center"/>
+              <w:rPr>
+                <w:color w:val="FF0000"/>
+              </w:rPr>
+            </w:pPr>
+            <w:r>
+              <w:rPr>
+                <w:rFonts w:hint="eastAsia"/>
+                <w:color w:val="FF0000"/>
               </w:rPr>
               <w:t>O</w:t>
             </w:r>
@@ -1165,37 +1381,54 @@
         </w:tc>
         <w:tc>
           <w:tcPr>
-            <w:tcW w:w="1126" w:type="dxa"/>
-            <w:vAlign w:val="center"/>
-          </w:tcPr>
-          <w:p>
-            <w:pPr>
-              <w:jc w:val="center"/>
-            </w:pPr>
-            <w:r>
-              <w:rPr>
-                <w:rFonts w:hint="eastAsia"/>
+            <w:tcW w:w="1124" w:type="dxa"/>
+            <w:vAlign w:val="center"/>
+          </w:tcPr>
+          <w:p>
+            <w:pPr>
+              <w:jc w:val="center"/>
+              <w:rPr>
+                <w:color w:val="FF0000"/>
+              </w:rPr>
+            </w:pPr>
+            <w:r>
+              <w:rPr>
+                <w:rFonts w:hint="eastAsia"/>
+                <w:color w:val="FF0000"/>
               </w:rPr>
               <w:t>2</w:t>
             </w:r>
-          </w:p>
-        </w:tc>
-        <w:tc>
-          <w:tcPr>
-            <w:tcW w:w="4528" w:type="dxa"/>
-            <w:vAlign w:val="center"/>
-          </w:tcPr>
-          <w:p>
-            <w:pPr>
-              <w:jc w:val="center"/>
-            </w:pPr>
-            <w:r>
-              <w:rPr>
-                <w:rFonts w:hint="eastAsia"/>
+            <w:r>
+              <w:rPr>
+                <w:color w:val="FF0000"/>
+              </w:rPr>
+              <w:t>*16</w:t>
+            </w:r>
+          </w:p>
+        </w:tc>
+        <w:tc>
+          <w:tcPr>
+            <w:tcW w:w="4506" w:type="dxa"/>
+            <w:vAlign w:val="center"/>
+          </w:tcPr>
+          <w:p>
+            <w:pPr>
+              <w:jc w:val="center"/>
+              <w:rPr>
+                <w:color w:val="FF0000"/>
+              </w:rPr>
+            </w:pPr>
+            <w:r>
+              <w:rPr>
+                <w:rFonts w:hint="eastAsia"/>
+                <w:color w:val="FF0000"/>
               </w:rPr>
               <w:t>B</w:t>
             </w:r>
             <w:r>
+              <w:rPr>
+                <w:color w:val="FF0000"/>
+              </w:rPr>
               <w:t>est individual depends on number of particles</w:t>
             </w:r>
           </w:p>
@@ -1207,40 +1440,40 @@
         </w:trPr>
         <w:tc>
           <w:tcPr>
-            <w:tcW w:w="1932" w:type="dxa"/>
-            <w:vAlign w:val="center"/>
-          </w:tcPr>
-          <w:p>
-            <w:pPr>
-              <w:jc w:val="center"/>
-            </w:pPr>
-          </w:p>
-        </w:tc>
-        <w:tc>
-          <w:tcPr>
-            <w:tcW w:w="704" w:type="dxa"/>
-            <w:vAlign w:val="center"/>
-          </w:tcPr>
-          <w:p>
-            <w:pPr>
-              <w:jc w:val="center"/>
-            </w:pPr>
-          </w:p>
-        </w:tc>
-        <w:tc>
-          <w:tcPr>
-            <w:tcW w:w="1126" w:type="dxa"/>
-            <w:vAlign w:val="center"/>
-          </w:tcPr>
-          <w:p>
-            <w:pPr>
-              <w:jc w:val="center"/>
-            </w:pPr>
-          </w:p>
-        </w:tc>
-        <w:tc>
-          <w:tcPr>
-            <w:tcW w:w="4528" w:type="dxa"/>
+            <w:tcW w:w="1958" w:type="dxa"/>
+            <w:vAlign w:val="center"/>
+          </w:tcPr>
+          <w:p>
+            <w:pPr>
+              <w:jc w:val="center"/>
+            </w:pPr>
+          </w:p>
+        </w:tc>
+        <w:tc>
+          <w:tcPr>
+            <w:tcW w:w="702" w:type="dxa"/>
+            <w:vAlign w:val="center"/>
+          </w:tcPr>
+          <w:p>
+            <w:pPr>
+              <w:jc w:val="center"/>
+            </w:pPr>
+          </w:p>
+        </w:tc>
+        <w:tc>
+          <w:tcPr>
+            <w:tcW w:w="1124" w:type="dxa"/>
+            <w:vAlign w:val="center"/>
+          </w:tcPr>
+          <w:p>
+            <w:pPr>
+              <w:jc w:val="center"/>
+            </w:pPr>
+          </w:p>
+        </w:tc>
+        <w:tc>
+          <w:tcPr>
+            <w:tcW w:w="4506" w:type="dxa"/>
             <w:vAlign w:val="center"/>
           </w:tcPr>
           <w:p>
@@ -1253,8 +1486,18 @@
     </w:tbl>
     <w:p/>
     <w:p>
+      <w:pPr>
+        <w:widowControl/>
+        <w:jc w:val="left"/>
+      </w:pPr>
+      <w:r>
+        <w:br w:type="page"/>
+      </w:r>
+    </w:p>
+    <w:p>
       <w:proofErr w:type="spellStart"/>
       <w:r>
+        <w:lastRenderedPageBreak/>
         <w:t>Evaluate_fit</w:t>
       </w:r>
       <w:proofErr w:type="spellEnd"/>
@@ -1275,10 +1518,10 @@
         <w:tblLook w:val="04A0" w:firstRow="1" w:lastRow="0" w:firstColumn="1" w:lastColumn="0" w:noHBand="0" w:noVBand="1"/>
       </w:tblPr>
       <w:tblGrid>
-        <w:gridCol w:w="1932"/>
-        <w:gridCol w:w="704"/>
-        <w:gridCol w:w="1126"/>
-        <w:gridCol w:w="4528"/>
+        <w:gridCol w:w="2195"/>
+        <w:gridCol w:w="691"/>
+        <w:gridCol w:w="1104"/>
+        <w:gridCol w:w="4300"/>
       </w:tblGrid>
       <w:tr>
         <w:trPr>
@@ -1286,7 +1529,7 @@
         </w:trPr>
         <w:tc>
           <w:tcPr>
-            <w:tcW w:w="1932" w:type="dxa"/>
+            <w:tcW w:w="2195" w:type="dxa"/>
             <w:shd w:val="clear" w:color="auto" w:fill="D0CECE" w:themeFill="background2" w:themeFillShade="E6"/>
             <w:vAlign w:val="center"/>
           </w:tcPr>
@@ -1307,7 +1550,7 @@
         </w:tc>
         <w:tc>
           <w:tcPr>
-            <w:tcW w:w="704" w:type="dxa"/>
+            <w:tcW w:w="691" w:type="dxa"/>
             <w:shd w:val="clear" w:color="auto" w:fill="D0CECE" w:themeFill="background2" w:themeFillShade="E6"/>
             <w:vAlign w:val="center"/>
           </w:tcPr>
@@ -1328,7 +1571,7 @@
         </w:tc>
         <w:tc>
           <w:tcPr>
-            <w:tcW w:w="1126" w:type="dxa"/>
+            <w:tcW w:w="1104" w:type="dxa"/>
             <w:shd w:val="clear" w:color="auto" w:fill="D0CECE" w:themeFill="background2" w:themeFillShade="E6"/>
             <w:vAlign w:val="center"/>
           </w:tcPr>
@@ -1349,7 +1592,7 @@
         </w:tc>
         <w:tc>
           <w:tcPr>
-            <w:tcW w:w="4528" w:type="dxa"/>
+            <w:tcW w:w="4300" w:type="dxa"/>
             <w:shd w:val="clear" w:color="auto" w:fill="D0CECE" w:themeFill="background2" w:themeFillShade="E6"/>
             <w:vAlign w:val="center"/>
           </w:tcPr>
@@ -1375,7 +1618,7 @@
         </w:trPr>
         <w:tc>
           <w:tcPr>
-            <w:tcW w:w="1932" w:type="dxa"/>
+            <w:tcW w:w="2195" w:type="dxa"/>
             <w:vAlign w:val="center"/>
           </w:tcPr>
           <w:p>
@@ -1391,7 +1634,7 @@
         </w:tc>
         <w:tc>
           <w:tcPr>
-            <w:tcW w:w="704" w:type="dxa"/>
+            <w:tcW w:w="691" w:type="dxa"/>
             <w:vAlign w:val="center"/>
           </w:tcPr>
           <w:p>
@@ -1408,7 +1651,7 @@
         </w:tc>
         <w:tc>
           <w:tcPr>
-            <w:tcW w:w="1126" w:type="dxa"/>
+            <w:tcW w:w="1104" w:type="dxa"/>
             <w:vAlign w:val="center"/>
           </w:tcPr>
           <w:p>
@@ -1425,7 +1668,7 @@
         </w:tc>
         <w:tc>
           <w:tcPr>
-            <w:tcW w:w="4528" w:type="dxa"/>
+            <w:tcW w:w="4300" w:type="dxa"/>
             <w:vAlign w:val="center"/>
           </w:tcPr>
           <w:p>
@@ -1442,7 +1685,7 @@
         </w:trPr>
         <w:tc>
           <w:tcPr>
-            <w:tcW w:w="1932" w:type="dxa"/>
+            <w:tcW w:w="2195" w:type="dxa"/>
             <w:vAlign w:val="center"/>
           </w:tcPr>
           <w:p>
@@ -1458,7 +1701,7 @@
         </w:tc>
         <w:tc>
           <w:tcPr>
-            <w:tcW w:w="704" w:type="dxa"/>
+            <w:tcW w:w="691" w:type="dxa"/>
             <w:vAlign w:val="center"/>
           </w:tcPr>
           <w:p>
@@ -1475,7 +1718,7 @@
         </w:tc>
         <w:tc>
           <w:tcPr>
-            <w:tcW w:w="1126" w:type="dxa"/>
+            <w:tcW w:w="1104" w:type="dxa"/>
             <w:vAlign w:val="center"/>
           </w:tcPr>
           <w:p>
@@ -1492,7 +1735,7 @@
         </w:tc>
         <w:tc>
           <w:tcPr>
-            <w:tcW w:w="4528" w:type="dxa"/>
+            <w:tcW w:w="4300" w:type="dxa"/>
             <w:vAlign w:val="center"/>
           </w:tcPr>
           <w:p>
@@ -1508,7 +1751,7 @@
         </w:trPr>
         <w:tc>
           <w:tcPr>
-            <w:tcW w:w="1932" w:type="dxa"/>
+            <w:tcW w:w="2195" w:type="dxa"/>
             <w:vAlign w:val="center"/>
           </w:tcPr>
           <w:p>
@@ -1524,7 +1767,7 @@
         </w:tc>
         <w:tc>
           <w:tcPr>
-            <w:tcW w:w="704" w:type="dxa"/>
+            <w:tcW w:w="691" w:type="dxa"/>
             <w:vAlign w:val="center"/>
           </w:tcPr>
           <w:p>
@@ -1541,7 +1784,7 @@
         </w:tc>
         <w:tc>
           <w:tcPr>
-            <w:tcW w:w="1126" w:type="dxa"/>
+            <w:tcW w:w="1104" w:type="dxa"/>
             <w:vAlign w:val="center"/>
           </w:tcPr>
           <w:p>
@@ -1558,7 +1801,7 @@
         </w:tc>
         <w:tc>
           <w:tcPr>
-            <w:tcW w:w="4528" w:type="dxa"/>
+            <w:tcW w:w="4300" w:type="dxa"/>
             <w:vAlign w:val="center"/>
           </w:tcPr>
           <w:p>
@@ -1574,7 +1817,7 @@
         </w:trPr>
         <w:tc>
           <w:tcPr>
-            <w:tcW w:w="1932" w:type="dxa"/>
+            <w:tcW w:w="2195" w:type="dxa"/>
             <w:vAlign w:val="center"/>
           </w:tcPr>
           <w:p>
@@ -1590,7 +1833,7 @@
         </w:tc>
         <w:tc>
           <w:tcPr>
-            <w:tcW w:w="704" w:type="dxa"/>
+            <w:tcW w:w="691" w:type="dxa"/>
             <w:vAlign w:val="center"/>
           </w:tcPr>
           <w:p>
@@ -1607,7 +1850,7 @@
         </w:tc>
         <w:tc>
           <w:tcPr>
-            <w:tcW w:w="1126" w:type="dxa"/>
+            <w:tcW w:w="1104" w:type="dxa"/>
             <w:vAlign w:val="center"/>
           </w:tcPr>
           <w:p>
@@ -1624,7 +1867,7 @@
         </w:tc>
         <w:tc>
           <w:tcPr>
-            <w:tcW w:w="4528" w:type="dxa"/>
+            <w:tcW w:w="4300" w:type="dxa"/>
             <w:vAlign w:val="center"/>
           </w:tcPr>
           <w:p>
@@ -1640,15 +1883,21 @@
         </w:trPr>
         <w:tc>
           <w:tcPr>
-            <w:tcW w:w="1932" w:type="dxa"/>
-            <w:vAlign w:val="center"/>
-          </w:tcPr>
-          <w:p>
-            <w:pPr>
-              <w:jc w:val="center"/>
+            <w:tcW w:w="2195" w:type="dxa"/>
+            <w:vAlign w:val="center"/>
+          </w:tcPr>
+          <w:p>
+            <w:pPr>
+              <w:jc w:val="center"/>
+              <w:rPr>
+                <w:color w:val="FF0000"/>
+              </w:rPr>
             </w:pPr>
             <w:proofErr w:type="spellStart"/>
             <w:r>
+              <w:rPr>
+                <w:color w:val="FF0000"/>
+              </w:rPr>
               <w:t>Ind_state</w:t>
             </w:r>
             <w:proofErr w:type="spellEnd"/>
@@ -1656,16 +1905,20 @@
         </w:tc>
         <w:tc>
           <w:tcPr>
-            <w:tcW w:w="704" w:type="dxa"/>
-            <w:vAlign w:val="center"/>
-          </w:tcPr>
-          <w:p>
-            <w:pPr>
-              <w:jc w:val="center"/>
-            </w:pPr>
-            <w:r>
-              <w:rPr>
-                <w:rFonts w:hint="eastAsia"/>
+            <w:tcW w:w="691" w:type="dxa"/>
+            <w:vAlign w:val="center"/>
+          </w:tcPr>
+          <w:p>
+            <w:pPr>
+              <w:jc w:val="center"/>
+              <w:rPr>
+                <w:color w:val="FF0000"/>
+              </w:rPr>
+            </w:pPr>
+            <w:r>
+              <w:rPr>
+                <w:rFonts w:hint="eastAsia"/>
+                <w:color w:val="FF0000"/>
               </w:rPr>
               <w:t>I</w:t>
             </w:r>
@@ -1673,30 +1926,66 @@
         </w:tc>
         <w:tc>
           <w:tcPr>
-            <w:tcW w:w="1126" w:type="dxa"/>
-            <w:vAlign w:val="center"/>
-          </w:tcPr>
-          <w:p>
-            <w:pPr>
-              <w:jc w:val="center"/>
-            </w:pPr>
-            <w:r>
-              <w:rPr>
-                <w:rFonts w:hint="eastAsia"/>
+            <w:tcW w:w="1104" w:type="dxa"/>
+            <w:vAlign w:val="center"/>
+          </w:tcPr>
+          <w:p>
+            <w:pPr>
+              <w:jc w:val="center"/>
+              <w:rPr>
+                <w:color w:val="FF0000"/>
+              </w:rPr>
+            </w:pPr>
+            <w:r>
+              <w:rPr>
+                <w:rFonts w:hint="eastAsia"/>
+                <w:color w:val="FF0000"/>
               </w:rPr>
               <w:t>2</w:t>
             </w:r>
-          </w:p>
-        </w:tc>
-        <w:tc>
-          <w:tcPr>
-            <w:tcW w:w="4528" w:type="dxa"/>
-            <w:vAlign w:val="center"/>
-          </w:tcPr>
-          <w:p>
-            <w:pPr>
-              <w:jc w:val="center"/>
-            </w:pPr>
+            <w:r>
+              <w:rPr>
+                <w:rFonts w:hint="eastAsia"/>
+                <w:color w:val="FF0000"/>
+              </w:rPr>
+              <w:t>*16</w:t>
+            </w:r>
+          </w:p>
+        </w:tc>
+        <w:tc>
+          <w:tcPr>
+            <w:tcW w:w="4300" w:type="dxa"/>
+            <w:vAlign w:val="center"/>
+          </w:tcPr>
+          <w:p>
+            <w:pPr>
+              <w:jc w:val="center"/>
+              <w:rPr>
+                <w:color w:val="FF0000"/>
+              </w:rPr>
+            </w:pPr>
+            <w:r>
+              <w:rPr>
+                <w:color w:val="FF0000"/>
+              </w:rPr>
+              <w:t xml:space="preserve">All of state in </w:t>
+            </w:r>
+            <w:proofErr w:type="spellStart"/>
+            <w:proofErr w:type="gramStart"/>
+            <w:r>
+              <w:rPr>
+                <w:color w:val="FF0000"/>
+              </w:rPr>
+              <w:t>a</w:t>
+            </w:r>
+            <w:proofErr w:type="spellEnd"/>
+            <w:proofErr w:type="gramEnd"/>
+            <w:r>
+              <w:rPr>
+                <w:color w:val="FF0000"/>
+              </w:rPr>
+              <w:t xml:space="preserve"> individual </w:t>
+            </w:r>
           </w:p>
         </w:tc>
       </w:tr>
@@ -1706,7 +1995,7 @@
         </w:trPr>
         <w:tc>
           <w:tcPr>
-            <w:tcW w:w="1932" w:type="dxa"/>
+            <w:tcW w:w="2195" w:type="dxa"/>
             <w:vAlign w:val="center"/>
           </w:tcPr>
           <w:p>
@@ -1715,14 +2004,20 @@
             </w:pPr>
             <w:proofErr w:type="spellStart"/>
             <w:r>
-              <w:t>Ind_mutaterate</w:t>
+              <w:rPr>
+                <w:rFonts w:hint="eastAsia"/>
+              </w:rPr>
+              <w:t>c</w:t>
+            </w:r>
+            <w:r>
+              <w:t>lk</w:t>
             </w:r>
             <w:proofErr w:type="spellEnd"/>
           </w:p>
         </w:tc>
         <w:tc>
           <w:tcPr>
-            <w:tcW w:w="704" w:type="dxa"/>
+            <w:tcW w:w="691" w:type="dxa"/>
             <w:vAlign w:val="center"/>
           </w:tcPr>
           <w:p>
@@ -1739,24 +2034,24 @@
         </w:tc>
         <w:tc>
           <w:tcPr>
-            <w:tcW w:w="1126" w:type="dxa"/>
-            <w:vAlign w:val="center"/>
-          </w:tcPr>
-          <w:p>
-            <w:pPr>
-              <w:jc w:val="center"/>
-            </w:pPr>
-            <w:r>
-              <w:rPr>
-                <w:rFonts w:hint="eastAsia"/>
-              </w:rPr>
-              <w:t>8</w:t>
-            </w:r>
-          </w:p>
-        </w:tc>
-        <w:tc>
-          <w:tcPr>
-            <w:tcW w:w="4528" w:type="dxa"/>
+            <w:tcW w:w="1104" w:type="dxa"/>
+            <w:vAlign w:val="center"/>
+          </w:tcPr>
+          <w:p>
+            <w:pPr>
+              <w:jc w:val="center"/>
+            </w:pPr>
+            <w:r>
+              <w:rPr>
+                <w:rFonts w:hint="eastAsia"/>
+              </w:rPr>
+              <w:t>1</w:t>
+            </w:r>
+          </w:p>
+        </w:tc>
+        <w:tc>
+          <w:tcPr>
+            <w:tcW w:w="4300" w:type="dxa"/>
             <w:vAlign w:val="center"/>
           </w:tcPr>
           <w:p>
@@ -1772,23 +2067,27 @@
         </w:trPr>
         <w:tc>
           <w:tcPr>
-            <w:tcW w:w="1932" w:type="dxa"/>
-            <w:vAlign w:val="center"/>
-          </w:tcPr>
-          <w:p>
-            <w:pPr>
-              <w:jc w:val="center"/>
-            </w:pPr>
-            <w:proofErr w:type="spellStart"/>
-            <w:r>
-              <w:t>Sigma_min</w:t>
-            </w:r>
-            <w:proofErr w:type="spellEnd"/>
-          </w:p>
-        </w:tc>
-        <w:tc>
-          <w:tcPr>
-            <w:tcW w:w="704" w:type="dxa"/>
+            <w:tcW w:w="2195" w:type="dxa"/>
+            <w:vAlign w:val="center"/>
+          </w:tcPr>
+          <w:p>
+            <w:pPr>
+              <w:jc w:val="center"/>
+            </w:pPr>
+            <w:r>
+              <w:rPr>
+                <w:rFonts w:hint="eastAsia"/>
+              </w:rPr>
+              <w:t>r</w:t>
+            </w:r>
+            <w:r>
+              <w:t>eset</w:t>
+            </w:r>
+          </w:p>
+        </w:tc>
+        <w:tc>
+          <w:tcPr>
+            <w:tcW w:w="691" w:type="dxa"/>
             <w:vAlign w:val="center"/>
           </w:tcPr>
           <w:p>
@@ -1805,24 +2104,24 @@
         </w:tc>
         <w:tc>
           <w:tcPr>
-            <w:tcW w:w="1126" w:type="dxa"/>
-            <w:vAlign w:val="center"/>
-          </w:tcPr>
-          <w:p>
-            <w:pPr>
-              <w:jc w:val="center"/>
-            </w:pPr>
-            <w:r>
-              <w:rPr>
-                <w:rFonts w:hint="eastAsia"/>
-              </w:rPr>
-              <w:t>8</w:t>
-            </w:r>
-          </w:p>
-        </w:tc>
-        <w:tc>
-          <w:tcPr>
-            <w:tcW w:w="4528" w:type="dxa"/>
+            <w:tcW w:w="1104" w:type="dxa"/>
+            <w:vAlign w:val="center"/>
+          </w:tcPr>
+          <w:p>
+            <w:pPr>
+              <w:jc w:val="center"/>
+            </w:pPr>
+            <w:r>
+              <w:rPr>
+                <w:rFonts w:hint="eastAsia"/>
+              </w:rPr>
+              <w:t>1</w:t>
+            </w:r>
+          </w:p>
+        </w:tc>
+        <w:tc>
+          <w:tcPr>
+            <w:tcW w:w="4300" w:type="dxa"/>
             <w:vAlign w:val="center"/>
           </w:tcPr>
           <w:p>
@@ -1838,7 +2137,7 @@
         </w:trPr>
         <w:tc>
           <w:tcPr>
-            <w:tcW w:w="1932" w:type="dxa"/>
+            <w:tcW w:w="2195" w:type="dxa"/>
             <w:vAlign w:val="center"/>
           </w:tcPr>
           <w:p>
@@ -1847,20 +2146,14 @@
             </w:pPr>
             <w:proofErr w:type="spellStart"/>
             <w:r>
-              <w:rPr>
-                <w:rFonts w:hint="eastAsia"/>
-              </w:rPr>
-              <w:t>c</w:t>
-            </w:r>
-            <w:r>
-              <w:t>lk</w:t>
+              <w:t>In_valid</w:t>
             </w:r>
             <w:proofErr w:type="spellEnd"/>
           </w:p>
         </w:tc>
         <w:tc>
           <w:tcPr>
-            <w:tcW w:w="704" w:type="dxa"/>
+            <w:tcW w:w="691" w:type="dxa"/>
             <w:vAlign w:val="center"/>
           </w:tcPr>
           <w:p>
@@ -1877,7 +2170,7 @@
         </w:tc>
         <w:tc>
           <w:tcPr>
-            <w:tcW w:w="1126" w:type="dxa"/>
+            <w:tcW w:w="1104" w:type="dxa"/>
             <w:vAlign w:val="center"/>
           </w:tcPr>
           <w:p>
@@ -1894,7 +2187,7 @@
         </w:tc>
         <w:tc>
           <w:tcPr>
-            <w:tcW w:w="4528" w:type="dxa"/>
+            <w:tcW w:w="4300" w:type="dxa"/>
             <w:vAlign w:val="center"/>
           </w:tcPr>
           <w:p>
@@ -1910,27 +2203,21 @@
         </w:trPr>
         <w:tc>
           <w:tcPr>
-            <w:tcW w:w="1932" w:type="dxa"/>
-            <w:vAlign w:val="center"/>
-          </w:tcPr>
-          <w:p>
-            <w:pPr>
-              <w:jc w:val="center"/>
-            </w:pPr>
-            <w:r>
-              <w:rPr>
-                <w:rFonts w:hint="eastAsia"/>
-              </w:rPr>
-              <w:t>r</w:t>
-            </w:r>
-            <w:r>
-              <w:t>eset</w:t>
-            </w:r>
-          </w:p>
-        </w:tc>
-        <w:tc>
-          <w:tcPr>
-            <w:tcW w:w="704" w:type="dxa"/>
+            <w:tcW w:w="2195" w:type="dxa"/>
+            <w:vAlign w:val="center"/>
+          </w:tcPr>
+          <w:p>
+            <w:pPr>
+              <w:jc w:val="center"/>
+            </w:pPr>
+            <w:r>
+              <w:t>start</w:t>
+            </w:r>
+          </w:p>
+        </w:tc>
+        <w:tc>
+          <w:tcPr>
+            <w:tcW w:w="691" w:type="dxa"/>
             <w:vAlign w:val="center"/>
           </w:tcPr>
           <w:p>
@@ -1947,7 +2234,7 @@
         </w:tc>
         <w:tc>
           <w:tcPr>
-            <w:tcW w:w="1126" w:type="dxa"/>
+            <w:tcW w:w="1104" w:type="dxa"/>
             <w:vAlign w:val="center"/>
           </w:tcPr>
           <w:p>
@@ -1964,7 +2251,7 @@
         </w:tc>
         <w:tc>
           <w:tcPr>
-            <w:tcW w:w="4528" w:type="dxa"/>
+            <w:tcW w:w="4300" w:type="dxa"/>
             <w:vAlign w:val="center"/>
           </w:tcPr>
           <w:p>
@@ -1980,7 +2267,7 @@
         </w:trPr>
         <w:tc>
           <w:tcPr>
-            <w:tcW w:w="1932" w:type="dxa"/>
+            <w:tcW w:w="2195" w:type="dxa"/>
             <w:vAlign w:val="center"/>
           </w:tcPr>
           <w:p>
@@ -1989,31 +2276,31 @@
             </w:pPr>
             <w:proofErr w:type="spellStart"/>
             <w:r>
-              <w:t>In_valid</w:t>
+              <w:t>Ind_fit</w:t>
             </w:r>
             <w:proofErr w:type="spellEnd"/>
           </w:p>
         </w:tc>
         <w:tc>
           <w:tcPr>
-            <w:tcW w:w="704" w:type="dxa"/>
-            <w:vAlign w:val="center"/>
-          </w:tcPr>
-          <w:p>
-            <w:pPr>
-              <w:jc w:val="center"/>
-            </w:pPr>
-            <w:r>
-              <w:rPr>
-                <w:rFonts w:hint="eastAsia"/>
-              </w:rPr>
-              <w:t>I</w:t>
-            </w:r>
-          </w:p>
-        </w:tc>
-        <w:tc>
-          <w:tcPr>
-            <w:tcW w:w="1126" w:type="dxa"/>
+            <w:tcW w:w="691" w:type="dxa"/>
+            <w:vAlign w:val="center"/>
+          </w:tcPr>
+          <w:p>
+            <w:pPr>
+              <w:jc w:val="center"/>
+            </w:pPr>
+            <w:r>
+              <w:rPr>
+                <w:rFonts w:hint="eastAsia"/>
+              </w:rPr>
+              <w:t>O</w:t>
+            </w:r>
+          </w:p>
+        </w:tc>
+        <w:tc>
+          <w:tcPr>
+            <w:tcW w:w="1104" w:type="dxa"/>
             <w:vAlign w:val="center"/>
           </w:tcPr>
           <w:p>
@@ -2026,11 +2313,14 @@
               </w:rPr>
               <w:t>1</w:t>
             </w:r>
-          </w:p>
-        </w:tc>
-        <w:tc>
-          <w:tcPr>
-            <w:tcW w:w="4528" w:type="dxa"/>
+            <w:r>
+              <w:t>6</w:t>
+            </w:r>
+          </w:p>
+        </w:tc>
+        <w:tc>
+          <w:tcPr>
+            <w:tcW w:w="4300" w:type="dxa"/>
             <w:vAlign w:val="center"/>
           </w:tcPr>
           <w:p>
@@ -2046,38 +2336,40 @@
         </w:trPr>
         <w:tc>
           <w:tcPr>
-            <w:tcW w:w="1932" w:type="dxa"/>
-            <w:vAlign w:val="center"/>
-          </w:tcPr>
-          <w:p>
-            <w:pPr>
-              <w:jc w:val="center"/>
-            </w:pPr>
-            <w:r>
-              <w:t>start</w:t>
-            </w:r>
-          </w:p>
-        </w:tc>
-        <w:tc>
-          <w:tcPr>
-            <w:tcW w:w="704" w:type="dxa"/>
-            <w:vAlign w:val="center"/>
-          </w:tcPr>
-          <w:p>
-            <w:pPr>
-              <w:jc w:val="center"/>
-            </w:pPr>
-            <w:r>
-              <w:rPr>
-                <w:rFonts w:hint="eastAsia"/>
-              </w:rPr>
-              <w:t>I</w:t>
-            </w:r>
-          </w:p>
-        </w:tc>
-        <w:tc>
-          <w:tcPr>
-            <w:tcW w:w="1126" w:type="dxa"/>
+            <w:tcW w:w="2195" w:type="dxa"/>
+            <w:vAlign w:val="center"/>
+          </w:tcPr>
+          <w:p>
+            <w:pPr>
+              <w:jc w:val="center"/>
+            </w:pPr>
+            <w:proofErr w:type="spellStart"/>
+            <w:r>
+              <w:t>Out_valid</w:t>
+            </w:r>
+            <w:proofErr w:type="spellEnd"/>
+          </w:p>
+        </w:tc>
+        <w:tc>
+          <w:tcPr>
+            <w:tcW w:w="691" w:type="dxa"/>
+            <w:vAlign w:val="center"/>
+          </w:tcPr>
+          <w:p>
+            <w:pPr>
+              <w:jc w:val="center"/>
+            </w:pPr>
+            <w:r>
+              <w:rPr>
+                <w:rFonts w:hint="eastAsia"/>
+              </w:rPr>
+              <w:t>O</w:t>
+            </w:r>
+          </w:p>
+        </w:tc>
+        <w:tc>
+          <w:tcPr>
+            <w:tcW w:w="1104" w:type="dxa"/>
             <w:vAlign w:val="center"/>
           </w:tcPr>
           <w:p>
@@ -2094,7 +2386,7 @@
         </w:tc>
         <w:tc>
           <w:tcPr>
-            <w:tcW w:w="4528" w:type="dxa"/>
+            <w:tcW w:w="4300" w:type="dxa"/>
             <w:vAlign w:val="center"/>
           </w:tcPr>
           <w:p>
@@ -2110,175 +2402,46 @@
         </w:trPr>
         <w:tc>
           <w:tcPr>
-            <w:tcW w:w="1932" w:type="dxa"/>
-            <w:vAlign w:val="center"/>
-          </w:tcPr>
-          <w:p>
-            <w:pPr>
-              <w:jc w:val="center"/>
-            </w:pPr>
-            <w:proofErr w:type="spellStart"/>
-            <w:r>
-              <w:t>Ind_fit</w:t>
-            </w:r>
-            <w:proofErr w:type="spellEnd"/>
-          </w:p>
-        </w:tc>
-        <w:tc>
-          <w:tcPr>
-            <w:tcW w:w="704" w:type="dxa"/>
-            <w:vAlign w:val="center"/>
-          </w:tcPr>
-          <w:p>
-            <w:pPr>
-              <w:jc w:val="center"/>
-            </w:pPr>
-            <w:r>
-              <w:rPr>
-                <w:rFonts w:hint="eastAsia"/>
-              </w:rPr>
-              <w:t>O</w:t>
-            </w:r>
-          </w:p>
-        </w:tc>
-        <w:tc>
-          <w:tcPr>
-            <w:tcW w:w="1126" w:type="dxa"/>
-            <w:vAlign w:val="center"/>
-          </w:tcPr>
-          <w:p>
-            <w:pPr>
-              <w:jc w:val="center"/>
-            </w:pPr>
-            <w:r>
-              <w:rPr>
-                <w:rFonts w:hint="eastAsia"/>
-              </w:rPr>
-              <w:t>1</w:t>
-            </w:r>
-            <w:r>
-              <w:t>6</w:t>
-            </w:r>
-          </w:p>
-        </w:tc>
-        <w:tc>
-          <w:tcPr>
-            <w:tcW w:w="4528" w:type="dxa"/>
-            <w:vAlign w:val="center"/>
-          </w:tcPr>
-          <w:p>
-            <w:pPr>
-              <w:jc w:val="center"/>
-            </w:pPr>
-          </w:p>
-        </w:tc>
-      </w:tr>
-      <w:tr>
-        <w:trPr>
-          <w:jc w:val="center"/>
-        </w:trPr>
-        <w:tc>
-          <w:tcPr>
-            <w:tcW w:w="1932" w:type="dxa"/>
-            <w:vAlign w:val="center"/>
-          </w:tcPr>
-          <w:p>
-            <w:pPr>
-              <w:jc w:val="center"/>
-            </w:pPr>
-            <w:proofErr w:type="spellStart"/>
-            <w:r>
-              <w:t>Out_valid</w:t>
-            </w:r>
-            <w:proofErr w:type="spellEnd"/>
-          </w:p>
-        </w:tc>
-        <w:tc>
-          <w:tcPr>
-            <w:tcW w:w="704" w:type="dxa"/>
-            <w:vAlign w:val="center"/>
-          </w:tcPr>
-          <w:p>
-            <w:pPr>
-              <w:jc w:val="center"/>
-            </w:pPr>
-            <w:r>
-              <w:rPr>
-                <w:rFonts w:hint="eastAsia"/>
-              </w:rPr>
-              <w:t>O</w:t>
-            </w:r>
-          </w:p>
-        </w:tc>
-        <w:tc>
-          <w:tcPr>
-            <w:tcW w:w="1126" w:type="dxa"/>
-            <w:vAlign w:val="center"/>
-          </w:tcPr>
-          <w:p>
-            <w:pPr>
-              <w:jc w:val="center"/>
-            </w:pPr>
-            <w:r>
-              <w:rPr>
-                <w:rFonts w:hint="eastAsia"/>
-              </w:rPr>
-              <w:t>1</w:t>
-            </w:r>
-          </w:p>
-        </w:tc>
-        <w:tc>
-          <w:tcPr>
-            <w:tcW w:w="4528" w:type="dxa"/>
-            <w:vAlign w:val="center"/>
-          </w:tcPr>
-          <w:p>
-            <w:pPr>
-              <w:jc w:val="center"/>
-            </w:pPr>
-          </w:p>
-        </w:tc>
-      </w:tr>
-      <w:tr>
-        <w:trPr>
-          <w:jc w:val="center"/>
-        </w:trPr>
-        <w:tc>
-          <w:tcPr>
-            <w:tcW w:w="1932" w:type="dxa"/>
-            <w:vAlign w:val="center"/>
-          </w:tcPr>
-          <w:p>
-            <w:pPr>
-              <w:jc w:val="center"/>
-            </w:pPr>
-          </w:p>
-        </w:tc>
-        <w:tc>
-          <w:tcPr>
-            <w:tcW w:w="704" w:type="dxa"/>
-            <w:vAlign w:val="center"/>
-          </w:tcPr>
-          <w:p>
-            <w:pPr>
-              <w:jc w:val="center"/>
-            </w:pPr>
-          </w:p>
-        </w:tc>
-        <w:tc>
-          <w:tcPr>
-            <w:tcW w:w="1126" w:type="dxa"/>
-            <w:vAlign w:val="center"/>
-          </w:tcPr>
-          <w:p>
-            <w:pPr>
-              <w:jc w:val="center"/>
-            </w:pPr>
-          </w:p>
-        </w:tc>
-        <w:tc>
-          <w:tcPr>
-            <w:tcW w:w="4528" w:type="dxa"/>
+            <w:tcW w:w="2195" w:type="dxa"/>
+            <w:vAlign w:val="center"/>
+          </w:tcPr>
+          <w:p>
+            <w:pPr>
+              <w:jc w:val="center"/>
+            </w:pPr>
+          </w:p>
+        </w:tc>
+        <w:tc>
+          <w:tcPr>
+            <w:tcW w:w="691" w:type="dxa"/>
+            <w:vAlign w:val="center"/>
+          </w:tcPr>
+          <w:p>
+            <w:pPr>
+              <w:jc w:val="center"/>
+              <w:rPr>
+                <w:rFonts w:hint="eastAsia"/>
+              </w:rPr>
+            </w:pPr>
+          </w:p>
+        </w:tc>
+        <w:tc>
+          <w:tcPr>
+            <w:tcW w:w="1104" w:type="dxa"/>
+            <w:vAlign w:val="center"/>
+          </w:tcPr>
+          <w:p>
+            <w:pPr>
+              <w:jc w:val="center"/>
+              <w:rPr>
+                <w:rFonts w:hint="eastAsia"/>
+              </w:rPr>
+            </w:pPr>
+          </w:p>
+        </w:tc>
+        <w:tc>
+          <w:tcPr>
+            <w:tcW w:w="4300" w:type="dxa"/>
             <w:vAlign w:val="center"/>
           </w:tcPr>
           <w:p>
@@ -2293,14 +2456,21 @@
       <w:pPr>
         <w:widowControl/>
         <w:jc w:val="left"/>
-        <w:rPr>
-          <w:rFonts w:hint="eastAsia"/>
-        </w:rPr>
-      </w:pPr>
+      </w:pPr>
+    </w:p>
+    <w:p>
+      <w:pPr>
+        <w:widowControl/>
+        <w:jc w:val="left"/>
+      </w:pPr>
+      <w:r>
+        <w:br w:type="page"/>
+      </w:r>
     </w:p>
     <w:p>
       <w:proofErr w:type="spellStart"/>
       <w:r>
+        <w:lastRenderedPageBreak/>
         <w:t>Generate_ind</w:t>
       </w:r>
       <w:proofErr w:type="spellEnd"/>
@@ -2868,11 +3038,23 @@
           <w:p>
             <w:pPr>
               <w:jc w:val="center"/>
+              <w:rPr>
+                <w:color w:val="FF0000"/>
+              </w:rPr>
             </w:pPr>
             <w:proofErr w:type="spellStart"/>
             <w:r>
+              <w:rPr>
+                <w:color w:val="FF0000"/>
+              </w:rPr>
               <w:t>Ind_state</w:t>
             </w:r>
+            <w:r>
+              <w:rPr>
+                <w:color w:val="FF0000"/>
+              </w:rPr>
+              <w:t>_out</w:t>
+            </w:r>
             <w:proofErr w:type="spellEnd"/>
           </w:p>
         </w:tc>
@@ -2884,10 +3066,14 @@
           <w:p>
             <w:pPr>
               <w:jc w:val="center"/>
-            </w:pPr>
-            <w:r>
-              <w:rPr>
-                <w:rFonts w:hint="eastAsia"/>
+              <w:rPr>
+                <w:color w:val="FF0000"/>
+              </w:rPr>
+            </w:pPr>
+            <w:r>
+              <w:rPr>
+                <w:rFonts w:hint="eastAsia"/>
+                <w:color w:val="FF0000"/>
               </w:rPr>
               <w:t>O</w:t>
             </w:r>
@@ -2901,13 +3087,23 @@
           <w:p>
             <w:pPr>
               <w:jc w:val="center"/>
-            </w:pPr>
-            <w:r>
-              <w:rPr>
-                <w:rFonts w:hint="eastAsia"/>
+              <w:rPr>
+                <w:color w:val="FF0000"/>
+              </w:rPr>
+            </w:pPr>
+            <w:r>
+              <w:rPr>
+                <w:rFonts w:hint="eastAsia"/>
+                <w:color w:val="FF0000"/>
               </w:rPr>
               <w:t>2</w:t>
             </w:r>
+            <w:r>
+              <w:rPr>
+                <w:color w:val="FF0000"/>
+              </w:rPr>
+              <w:t>*16</w:t>
+            </w:r>
           </w:p>
         </w:tc>
         <w:tc>
@@ -2918,14 +3114,21 @@
           <w:p>
             <w:pPr>
               <w:jc w:val="center"/>
-            </w:pPr>
-            <w:r>
-              <w:rPr>
-                <w:rFonts w:hint="eastAsia"/>
+              <w:rPr>
+                <w:color w:val="FF0000"/>
+              </w:rPr>
+            </w:pPr>
+            <w:r>
+              <w:rPr>
+                <w:rFonts w:hint="eastAsia"/>
+                <w:color w:val="FF0000"/>
               </w:rPr>
               <w:t>S</w:t>
             </w:r>
             <w:r>
+              <w:rPr>
+                <w:color w:val="FF0000"/>
+              </w:rPr>
               <w:t>tate vector of individual related to lattice length and number of particles</w:t>
             </w:r>
           </w:p>
@@ -3124,7 +3327,17 @@
     </w:tbl>
     <w:p/>
     <w:p>
+      <w:pPr>
+        <w:widowControl/>
+        <w:jc w:val="left"/>
+      </w:pPr>
       <w:r>
+        <w:br w:type="page"/>
+      </w:r>
+    </w:p>
+    <w:p>
+      <w:r>
+        <w:lastRenderedPageBreak/>
         <w:t>POP_RF</w:t>
       </w:r>
     </w:p>
@@ -3144,10 +3357,10 @@
         <w:tblLook w:val="04A0" w:firstRow="1" w:lastRow="0" w:firstColumn="1" w:lastColumn="0" w:noHBand="0" w:noVBand="1"/>
       </w:tblPr>
       <w:tblGrid>
-        <w:gridCol w:w="1932"/>
+        <w:gridCol w:w="1940"/>
         <w:gridCol w:w="704"/>
-        <w:gridCol w:w="1126"/>
-        <w:gridCol w:w="4528"/>
+        <w:gridCol w:w="1125"/>
+        <w:gridCol w:w="4521"/>
       </w:tblGrid>
       <w:tr>
         <w:trPr>
@@ -3155,7 +3368,7 @@
         </w:trPr>
         <w:tc>
           <w:tcPr>
-            <w:tcW w:w="1932" w:type="dxa"/>
+            <w:tcW w:w="1940" w:type="dxa"/>
             <w:shd w:val="clear" w:color="auto" w:fill="D0CECE" w:themeFill="background2" w:themeFillShade="E6"/>
             <w:vAlign w:val="center"/>
           </w:tcPr>
@@ -3197,7 +3410,7 @@
         </w:tc>
         <w:tc>
           <w:tcPr>
-            <w:tcW w:w="1126" w:type="dxa"/>
+            <w:tcW w:w="1125" w:type="dxa"/>
             <w:shd w:val="clear" w:color="auto" w:fill="D0CECE" w:themeFill="background2" w:themeFillShade="E6"/>
             <w:vAlign w:val="center"/>
           </w:tcPr>
@@ -3218,7 +3431,7 @@
         </w:tc>
         <w:tc>
           <w:tcPr>
-            <w:tcW w:w="4528" w:type="dxa"/>
+            <w:tcW w:w="4521" w:type="dxa"/>
             <w:shd w:val="clear" w:color="auto" w:fill="D0CECE" w:themeFill="background2" w:themeFillShade="E6"/>
             <w:vAlign w:val="center"/>
           </w:tcPr>
@@ -3244,7 +3457,7 @@
         </w:trPr>
         <w:tc>
           <w:tcPr>
-            <w:tcW w:w="1932" w:type="dxa"/>
+            <w:tcW w:w="1940" w:type="dxa"/>
             <w:vAlign w:val="center"/>
           </w:tcPr>
           <w:p>
@@ -3277,7 +3490,7 @@
         </w:tc>
         <w:tc>
           <w:tcPr>
-            <w:tcW w:w="1126" w:type="dxa"/>
+            <w:tcW w:w="1125" w:type="dxa"/>
             <w:vAlign w:val="center"/>
           </w:tcPr>
           <w:p>
@@ -3294,17 +3507,15 @@
         </w:tc>
         <w:tc>
           <w:tcPr>
-            <w:tcW w:w="4528" w:type="dxa"/>
-            <w:vAlign w:val="center"/>
-          </w:tcPr>
-          <w:p>
-            <w:pPr>
-              <w:jc w:val="center"/>
-            </w:pPr>
-          </w:p>
-        </w:tc>
-        <w:bookmarkStart w:id="0" w:name="_GoBack"/>
-        <w:bookmarkEnd w:id="0"/>
+            <w:tcW w:w="4521" w:type="dxa"/>
+            <w:vAlign w:val="center"/>
+          </w:tcPr>
+          <w:p>
+            <w:pPr>
+              <w:jc w:val="center"/>
+            </w:pPr>
+          </w:p>
+        </w:tc>
       </w:tr>
       <w:tr>
         <w:trPr>
@@ -3313,7 +3524,7 @@
         </w:trPr>
         <w:tc>
           <w:tcPr>
-            <w:tcW w:w="1932" w:type="dxa"/>
+            <w:tcW w:w="1940" w:type="dxa"/>
             <w:vAlign w:val="center"/>
           </w:tcPr>
           <w:p>
@@ -3346,7 +3557,7 @@
         </w:tc>
         <w:tc>
           <w:tcPr>
-            <w:tcW w:w="1126" w:type="dxa"/>
+            <w:tcW w:w="1125" w:type="dxa"/>
             <w:vAlign w:val="center"/>
           </w:tcPr>
           <w:p>
@@ -3363,7 +3574,7 @@
         </w:tc>
         <w:tc>
           <w:tcPr>
-            <w:tcW w:w="4528" w:type="dxa"/>
+            <w:tcW w:w="4521" w:type="dxa"/>
             <w:vAlign w:val="center"/>
           </w:tcPr>
           <w:p>
@@ -3379,7 +3590,7 @@
         </w:trPr>
         <w:tc>
           <w:tcPr>
-            <w:tcW w:w="1932" w:type="dxa"/>
+            <w:tcW w:w="1940" w:type="dxa"/>
             <w:vAlign w:val="center"/>
           </w:tcPr>
           <w:p>
@@ -3412,7 +3623,7 @@
         </w:tc>
         <w:tc>
           <w:tcPr>
-            <w:tcW w:w="1126" w:type="dxa"/>
+            <w:tcW w:w="1125" w:type="dxa"/>
             <w:vAlign w:val="center"/>
           </w:tcPr>
           <w:p>
@@ -3429,7 +3640,7 @@
         </w:tc>
         <w:tc>
           <w:tcPr>
-            <w:tcW w:w="4528" w:type="dxa"/>
+            <w:tcW w:w="4521" w:type="dxa"/>
             <w:vAlign w:val="center"/>
           </w:tcPr>
           <w:p>
@@ -3445,17 +3656,29 @@
         </w:trPr>
         <w:tc>
           <w:tcPr>
-            <w:tcW w:w="1932" w:type="dxa"/>
-            <w:vAlign w:val="center"/>
-          </w:tcPr>
-          <w:p>
-            <w:pPr>
-              <w:jc w:val="center"/>
+            <w:tcW w:w="1940" w:type="dxa"/>
+            <w:vAlign w:val="center"/>
+          </w:tcPr>
+          <w:p>
+            <w:pPr>
+              <w:jc w:val="center"/>
+              <w:rPr>
+                <w:color w:val="FF0000"/>
+              </w:rPr>
             </w:pPr>
             <w:proofErr w:type="spellStart"/>
             <w:r>
+              <w:rPr>
+                <w:color w:val="FF0000"/>
+              </w:rPr>
               <w:t>Ind_state</w:t>
             </w:r>
+            <w:r>
+              <w:rPr>
+                <w:color w:val="FF0000"/>
+              </w:rPr>
+              <w:t>_in</w:t>
+            </w:r>
             <w:proofErr w:type="spellEnd"/>
           </w:p>
         </w:tc>
@@ -3467,10 +3690,14 @@
           <w:p>
             <w:pPr>
               <w:jc w:val="center"/>
-            </w:pPr>
-            <w:r>
-              <w:rPr>
-                <w:rFonts w:hint="eastAsia"/>
+              <w:rPr>
+                <w:color w:val="FF0000"/>
+              </w:rPr>
+            </w:pPr>
+            <w:r>
+              <w:rPr>
+                <w:rFonts w:hint="eastAsia"/>
+                <w:color w:val="FF0000"/>
               </w:rPr>
               <w:t>I</w:t>
             </w:r>
@@ -3478,29 +3705,42 @@
         </w:tc>
         <w:tc>
           <w:tcPr>
-            <w:tcW w:w="1126" w:type="dxa"/>
-            <w:vAlign w:val="center"/>
-          </w:tcPr>
-          <w:p>
-            <w:pPr>
-              <w:jc w:val="center"/>
-            </w:pPr>
-            <w:r>
-              <w:rPr>
-                <w:rFonts w:hint="eastAsia"/>
+            <w:tcW w:w="1125" w:type="dxa"/>
+            <w:vAlign w:val="center"/>
+          </w:tcPr>
+          <w:p>
+            <w:pPr>
+              <w:jc w:val="center"/>
+              <w:rPr>
+                <w:color w:val="FF0000"/>
+              </w:rPr>
+            </w:pPr>
+            <w:r>
+              <w:rPr>
+                <w:rFonts w:hint="eastAsia"/>
+                <w:color w:val="FF0000"/>
               </w:rPr>
               <w:t>2</w:t>
             </w:r>
-          </w:p>
-        </w:tc>
-        <w:tc>
-          <w:tcPr>
-            <w:tcW w:w="4528" w:type="dxa"/>
-            <w:vAlign w:val="center"/>
-          </w:tcPr>
-          <w:p>
-            <w:pPr>
-              <w:jc w:val="center"/>
+            <w:r>
+              <w:rPr>
+                <w:color w:val="FF0000"/>
+              </w:rPr>
+              <w:t>*16</w:t>
+            </w:r>
+          </w:p>
+        </w:tc>
+        <w:tc>
+          <w:tcPr>
+            <w:tcW w:w="4521" w:type="dxa"/>
+            <w:vAlign w:val="center"/>
+          </w:tcPr>
+          <w:p>
+            <w:pPr>
+              <w:jc w:val="center"/>
+              <w:rPr>
+                <w:color w:val="FF0000"/>
+              </w:rPr>
             </w:pPr>
           </w:p>
         </w:tc>
@@ -3511,15 +3751,21 @@
         </w:trPr>
         <w:tc>
           <w:tcPr>
-            <w:tcW w:w="1932" w:type="dxa"/>
-            <w:vAlign w:val="center"/>
-          </w:tcPr>
-          <w:p>
-            <w:pPr>
-              <w:jc w:val="center"/>
+            <w:tcW w:w="1940" w:type="dxa"/>
+            <w:vAlign w:val="center"/>
+          </w:tcPr>
+          <w:p>
+            <w:pPr>
+              <w:jc w:val="center"/>
+              <w:rPr>
+                <w:color w:val="FF0000"/>
+              </w:rPr>
             </w:pPr>
             <w:proofErr w:type="spellStart"/>
             <w:r>
+              <w:rPr>
+                <w:color w:val="FF0000"/>
+              </w:rPr>
               <w:t>Ind_mutate_rate</w:t>
             </w:r>
             <w:proofErr w:type="spellEnd"/>
@@ -3533,10 +3779,14 @@
           <w:p>
             <w:pPr>
               <w:jc w:val="center"/>
-            </w:pPr>
-            <w:r>
-              <w:rPr>
-                <w:rFonts w:hint="eastAsia"/>
+              <w:rPr>
+                <w:color w:val="FF0000"/>
+              </w:rPr>
+            </w:pPr>
+            <w:r>
+              <w:rPr>
+                <w:rFonts w:hint="eastAsia"/>
+                <w:color w:val="FF0000"/>
               </w:rPr>
               <w:t>I</w:t>
             </w:r>
@@ -3544,16 +3794,20 @@
         </w:tc>
         <w:tc>
           <w:tcPr>
-            <w:tcW w:w="1126" w:type="dxa"/>
-            <w:vAlign w:val="center"/>
-          </w:tcPr>
-          <w:p>
-            <w:pPr>
-              <w:jc w:val="center"/>
-            </w:pPr>
-            <w:r>
-              <w:rPr>
-                <w:rFonts w:hint="eastAsia"/>
+            <w:tcW w:w="1125" w:type="dxa"/>
+            <w:vAlign w:val="center"/>
+          </w:tcPr>
+          <w:p>
+            <w:pPr>
+              <w:jc w:val="center"/>
+              <w:rPr>
+                <w:color w:val="FF0000"/>
+              </w:rPr>
+            </w:pPr>
+            <w:r>
+              <w:rPr>
+                <w:rFonts w:hint="eastAsia"/>
+                <w:color w:val="FF0000"/>
               </w:rPr>
               <w:t>8</w:t>
             </w:r>
@@ -3561,13 +3815,29 @@
         </w:tc>
         <w:tc>
           <w:tcPr>
-            <w:tcW w:w="4528" w:type="dxa"/>
-            <w:vAlign w:val="center"/>
-          </w:tcPr>
-          <w:p>
-            <w:pPr>
-              <w:jc w:val="center"/>
-            </w:pPr>
+            <w:tcW w:w="4521" w:type="dxa"/>
+            <w:vAlign w:val="center"/>
+          </w:tcPr>
+          <w:p>
+            <w:pPr>
+              <w:jc w:val="center"/>
+              <w:rPr>
+                <w:color w:val="FF0000"/>
+              </w:rPr>
+            </w:pPr>
+            <w:r>
+              <w:rPr>
+                <w:rFonts w:hint="eastAsia"/>
+                <w:color w:val="FF0000"/>
+              </w:rPr>
+              <w:t>R</w:t>
+            </w:r>
+            <w:r>
+              <w:rPr>
+                <w:color w:val="FF0000"/>
+              </w:rPr>
+              <w:t>eceive data from top module</w:t>
+            </w:r>
           </w:p>
         </w:tc>
       </w:tr>
@@ -3577,19 +3847,22 @@
         </w:trPr>
         <w:tc>
           <w:tcPr>
-            <w:tcW w:w="1932" w:type="dxa"/>
-            <w:vAlign w:val="center"/>
-          </w:tcPr>
-          <w:p>
-            <w:pPr>
-              <w:jc w:val="center"/>
+            <w:tcW w:w="1940" w:type="dxa"/>
+            <w:vAlign w:val="center"/>
+          </w:tcPr>
+          <w:p>
+            <w:pPr>
+              <w:jc w:val="center"/>
+              <w:rPr>
+                <w:color w:val="FF0000"/>
+              </w:rPr>
             </w:pPr>
             <w:proofErr w:type="spellStart"/>
             <w:r>
-              <w:t>Sigma_m</w:t>
-            </w:r>
-            <w:r>
-              <w:t>ax</w:t>
+              <w:rPr>
+                <w:color w:val="FF0000"/>
+              </w:rPr>
+              <w:t>crossoverFraction</w:t>
             </w:r>
             <w:proofErr w:type="spellEnd"/>
           </w:p>
@@ -3602,10 +3875,14 @@
           <w:p>
             <w:pPr>
               <w:jc w:val="center"/>
-            </w:pPr>
-            <w:r>
-              <w:rPr>
-                <w:rFonts w:hint="eastAsia"/>
+              <w:rPr>
+                <w:color w:val="FF0000"/>
+              </w:rPr>
+            </w:pPr>
+            <w:r>
+              <w:rPr>
+                <w:rFonts w:hint="eastAsia"/>
+                <w:color w:val="FF0000"/>
               </w:rPr>
               <w:t>I</w:t>
             </w:r>
@@ -3613,16 +3890,20 @@
         </w:tc>
         <w:tc>
           <w:tcPr>
-            <w:tcW w:w="1126" w:type="dxa"/>
-            <w:vAlign w:val="center"/>
-          </w:tcPr>
-          <w:p>
-            <w:pPr>
-              <w:jc w:val="center"/>
-            </w:pPr>
-            <w:r>
-              <w:rPr>
-                <w:rFonts w:hint="eastAsia"/>
+            <w:tcW w:w="1125" w:type="dxa"/>
+            <w:vAlign w:val="center"/>
+          </w:tcPr>
+          <w:p>
+            <w:pPr>
+              <w:jc w:val="center"/>
+              <w:rPr>
+                <w:color w:val="FF0000"/>
+              </w:rPr>
+            </w:pPr>
+            <w:r>
+              <w:rPr>
+                <w:rFonts w:hint="eastAsia"/>
+                <w:color w:val="FF0000"/>
               </w:rPr>
               <w:t>8</w:t>
             </w:r>
@@ -3630,12 +3911,15 @@
         </w:tc>
         <w:tc>
           <w:tcPr>
-            <w:tcW w:w="4528" w:type="dxa"/>
-            <w:vAlign w:val="center"/>
-          </w:tcPr>
-          <w:p>
-            <w:pPr>
-              <w:jc w:val="center"/>
+            <w:tcW w:w="4521" w:type="dxa"/>
+            <w:vAlign w:val="center"/>
+          </w:tcPr>
+          <w:p>
+            <w:pPr>
+              <w:jc w:val="center"/>
+              <w:rPr>
+                <w:color w:val="FF0000"/>
+              </w:rPr>
             </w:pPr>
           </w:p>
         </w:tc>
@@ -3646,7 +3930,7 @@
         </w:trPr>
         <w:tc>
           <w:tcPr>
-            <w:tcW w:w="1932" w:type="dxa"/>
+            <w:tcW w:w="1940" w:type="dxa"/>
             <w:vAlign w:val="center"/>
           </w:tcPr>
           <w:p>
@@ -3655,7 +3939,13 @@
             </w:pPr>
             <w:proofErr w:type="spellStart"/>
             <w:r>
-              <w:t>Sigma_min</w:t>
+              <w:rPr>
+                <w:rFonts w:hint="eastAsia"/>
+              </w:rPr>
+              <w:t>c</w:t>
+            </w:r>
+            <w:r>
+              <w:t>lk</w:t>
             </w:r>
             <w:proofErr w:type="spellEnd"/>
           </w:p>
@@ -3679,24 +3969,24 @@
         </w:tc>
         <w:tc>
           <w:tcPr>
-            <w:tcW w:w="1126" w:type="dxa"/>
-            <w:vAlign w:val="center"/>
-          </w:tcPr>
-          <w:p>
-            <w:pPr>
-              <w:jc w:val="center"/>
-            </w:pPr>
-            <w:r>
-              <w:rPr>
-                <w:rFonts w:hint="eastAsia"/>
-              </w:rPr>
-              <w:t>8</w:t>
-            </w:r>
-          </w:p>
-        </w:tc>
-        <w:tc>
-          <w:tcPr>
-            <w:tcW w:w="4528" w:type="dxa"/>
+            <w:tcW w:w="1125" w:type="dxa"/>
+            <w:vAlign w:val="center"/>
+          </w:tcPr>
+          <w:p>
+            <w:pPr>
+              <w:jc w:val="center"/>
+            </w:pPr>
+            <w:r>
+              <w:rPr>
+                <w:rFonts w:hint="eastAsia"/>
+              </w:rPr>
+              <w:t>1</w:t>
+            </w:r>
+          </w:p>
+        </w:tc>
+        <w:tc>
+          <w:tcPr>
+            <w:tcW w:w="4521" w:type="dxa"/>
             <w:vAlign w:val="center"/>
           </w:tcPr>
           <w:p>
@@ -3712,24 +4002,22 @@
         </w:trPr>
         <w:tc>
           <w:tcPr>
-            <w:tcW w:w="1932" w:type="dxa"/>
-            <w:vAlign w:val="center"/>
-          </w:tcPr>
-          <w:p>
-            <w:pPr>
-              <w:jc w:val="center"/>
-            </w:pPr>
-            <w:proofErr w:type="spellStart"/>
-            <w:r>
-              <w:rPr>
-                <w:rFonts w:hint="eastAsia"/>
-              </w:rPr>
-              <w:t>c</w:t>
-            </w:r>
-            <w:r>
-              <w:t>lk</w:t>
-            </w:r>
-            <w:proofErr w:type="spellEnd"/>
+            <w:tcW w:w="1940" w:type="dxa"/>
+            <w:vAlign w:val="center"/>
+          </w:tcPr>
+          <w:p>
+            <w:pPr>
+              <w:jc w:val="center"/>
+            </w:pPr>
+            <w:r>
+              <w:rPr>
+                <w:rFonts w:hint="eastAsia"/>
+              </w:rPr>
+              <w:t>r</w:t>
+            </w:r>
+            <w:r>
+              <w:t>eset</w:t>
+            </w:r>
           </w:p>
         </w:tc>
         <w:tc>
@@ -3751,7 +4039,7 @@
         </w:tc>
         <w:tc>
           <w:tcPr>
-            <w:tcW w:w="1126" w:type="dxa"/>
+            <w:tcW w:w="1125" w:type="dxa"/>
             <w:vAlign w:val="center"/>
           </w:tcPr>
           <w:p>
@@ -3768,7 +4056,7 @@
         </w:tc>
         <w:tc>
           <w:tcPr>
-            <w:tcW w:w="4528" w:type="dxa"/>
+            <w:tcW w:w="4521" w:type="dxa"/>
             <w:vAlign w:val="center"/>
           </w:tcPr>
           <w:p>
@@ -3784,22 +4072,18 @@
         </w:trPr>
         <w:tc>
           <w:tcPr>
-            <w:tcW w:w="1932" w:type="dxa"/>
-            <w:vAlign w:val="center"/>
-          </w:tcPr>
-          <w:p>
-            <w:pPr>
-              <w:jc w:val="center"/>
-            </w:pPr>
-            <w:r>
-              <w:rPr>
-                <w:rFonts w:hint="eastAsia"/>
-              </w:rPr>
-              <w:t>r</w:t>
-            </w:r>
-            <w:r>
-              <w:t>eset</w:t>
-            </w:r>
+            <w:tcW w:w="1940" w:type="dxa"/>
+            <w:vAlign w:val="center"/>
+          </w:tcPr>
+          <w:p>
+            <w:pPr>
+              <w:jc w:val="center"/>
+            </w:pPr>
+            <w:proofErr w:type="spellStart"/>
+            <w:r>
+              <w:t>In_valid</w:t>
+            </w:r>
+            <w:proofErr w:type="spellEnd"/>
           </w:p>
         </w:tc>
         <w:tc>
@@ -3821,7 +4105,7 @@
         </w:tc>
         <w:tc>
           <w:tcPr>
-            <w:tcW w:w="1126" w:type="dxa"/>
+            <w:tcW w:w="1125" w:type="dxa"/>
             <w:vAlign w:val="center"/>
           </w:tcPr>
           <w:p>
@@ -3838,7 +4122,72 @@
         </w:tc>
         <w:tc>
           <w:tcPr>
-            <w:tcW w:w="4528" w:type="dxa"/>
+            <w:tcW w:w="4521" w:type="dxa"/>
+            <w:vAlign w:val="center"/>
+          </w:tcPr>
+          <w:p>
+            <w:pPr>
+              <w:jc w:val="center"/>
+            </w:pPr>
+          </w:p>
+        </w:tc>
+      </w:tr>
+      <w:tr>
+        <w:trPr>
+          <w:trHeight w:val="128"/>
+          <w:jc w:val="center"/>
+        </w:trPr>
+        <w:tc>
+          <w:tcPr>
+            <w:tcW w:w="1940" w:type="dxa"/>
+            <w:vAlign w:val="center"/>
+          </w:tcPr>
+          <w:p>
+            <w:pPr>
+              <w:jc w:val="center"/>
+            </w:pPr>
+            <w:r>
+              <w:t>start</w:t>
+            </w:r>
+          </w:p>
+        </w:tc>
+        <w:tc>
+          <w:tcPr>
+            <w:tcW w:w="704" w:type="dxa"/>
+            <w:vAlign w:val="center"/>
+          </w:tcPr>
+          <w:p>
+            <w:pPr>
+              <w:jc w:val="center"/>
+            </w:pPr>
+            <w:r>
+              <w:rPr>
+                <w:rFonts w:hint="eastAsia"/>
+              </w:rPr>
+              <w:t>I</w:t>
+            </w:r>
+          </w:p>
+        </w:tc>
+        <w:tc>
+          <w:tcPr>
+            <w:tcW w:w="1125" w:type="dxa"/>
+            <w:vAlign w:val="center"/>
+          </w:tcPr>
+          <w:p>
+            <w:pPr>
+              <w:jc w:val="center"/>
+            </w:pPr>
+            <w:r>
+              <w:rPr>
+                <w:rFonts w:hint="eastAsia"/>
+              </w:rPr>
+              <w:t>1</w:t>
+            </w:r>
+          </w:p>
+        </w:tc>
+        <w:tc>
+          <w:tcPr>
+            <w:tcW w:w="4521" w:type="dxa"/>
             <w:vAlign w:val="center"/>
           </w:tcPr>
           <w:p>
@@ -3854,7 +4203,7 @@
         </w:trPr>
         <w:tc>
           <w:tcPr>
-            <w:tcW w:w="1932" w:type="dxa"/>
+            <w:tcW w:w="1940" w:type="dxa"/>
             <w:vAlign w:val="center"/>
           </w:tcPr>
           <w:p>
@@ -3863,7 +4212,7 @@
             </w:pPr>
             <w:proofErr w:type="spellStart"/>
             <w:r>
-              <w:t>In_valid</w:t>
+              <w:t>Out_valid</w:t>
             </w:r>
             <w:proofErr w:type="spellEnd"/>
           </w:p>
@@ -3881,13 +4230,13 @@
               <w:rPr>
                 <w:rFonts w:hint="eastAsia"/>
               </w:rPr>
-              <w:t>I</w:t>
-            </w:r>
-          </w:p>
-        </w:tc>
-        <w:tc>
-          <w:tcPr>
-            <w:tcW w:w="1126" w:type="dxa"/>
+              <w:t>O</w:t>
+            </w:r>
+          </w:p>
+        </w:tc>
+        <w:tc>
+          <w:tcPr>
+            <w:tcW w:w="1125" w:type="dxa"/>
             <w:vAlign w:val="center"/>
           </w:tcPr>
           <w:p>
@@ -3904,7 +4253,7 @@
         </w:tc>
         <w:tc>
           <w:tcPr>
-            <w:tcW w:w="4528" w:type="dxa"/>
+            <w:tcW w:w="4521" w:type="dxa"/>
             <w:vAlign w:val="center"/>
           </w:tcPr>
           <w:p>
@@ -3920,16 +4269,24 @@
         </w:trPr>
         <w:tc>
           <w:tcPr>
-            <w:tcW w:w="1932" w:type="dxa"/>
-            <w:vAlign w:val="center"/>
-          </w:tcPr>
-          <w:p>
-            <w:pPr>
-              <w:jc w:val="center"/>
-            </w:pPr>
-            <w:r>
-              <w:t>start</w:t>
-            </w:r>
+            <w:tcW w:w="1940" w:type="dxa"/>
+            <w:vAlign w:val="center"/>
+          </w:tcPr>
+          <w:p>
+            <w:pPr>
+              <w:jc w:val="center"/>
+            </w:pPr>
+            <w:proofErr w:type="spellStart"/>
+            <w:r>
+              <w:t>Min</w:t>
+            </w:r>
+            <w:r>
+              <w:t>_</w:t>
+            </w:r>
+            <w:r>
+              <w:t>fit_out</w:t>
+            </w:r>
+            <w:proofErr w:type="spellEnd"/>
           </w:p>
         </w:tc>
         <w:tc>
@@ -3945,13 +4302,13 @@
               <w:rPr>
                 <w:rFonts w:hint="eastAsia"/>
               </w:rPr>
-              <w:t>I</w:t>
-            </w:r>
-          </w:p>
-        </w:tc>
-        <w:tc>
-          <w:tcPr>
-            <w:tcW w:w="1126" w:type="dxa"/>
+              <w:t>O</w:t>
+            </w:r>
+          </w:p>
+        </w:tc>
+        <w:tc>
+          <w:tcPr>
+            <w:tcW w:w="1125" w:type="dxa"/>
             <w:vAlign w:val="center"/>
           </w:tcPr>
           <w:p>
@@ -3964,17 +4321,33 @@
               </w:rPr>
               <w:t>1</w:t>
             </w:r>
-          </w:p>
-        </w:tc>
-        <w:tc>
-          <w:tcPr>
-            <w:tcW w:w="4528" w:type="dxa"/>
-            <w:vAlign w:val="center"/>
-          </w:tcPr>
-          <w:p>
-            <w:pPr>
-              <w:jc w:val="center"/>
-            </w:pPr>
+            <w:r>
+              <w:t>6</w:t>
+            </w:r>
+          </w:p>
+        </w:tc>
+        <w:tc>
+          <w:tcPr>
+            <w:tcW w:w="4521" w:type="dxa"/>
+            <w:vAlign w:val="center"/>
+          </w:tcPr>
+          <w:p>
+            <w:pPr>
+              <w:jc w:val="center"/>
+            </w:pPr>
+            <w:r>
+              <w:rPr>
+                <w:rFonts w:hint="eastAsia"/>
+                <w:color w:val="FF0000"/>
+              </w:rPr>
+              <w:t>T</w:t>
+            </w:r>
+            <w:r>
+              <w:rPr>
+                <w:color w:val="FF0000"/>
+              </w:rPr>
+              <w:t>he lowest fit of the individual</w:t>
+            </w:r>
           </w:p>
         </w:tc>
       </w:tr>
@@ -3984,18 +4357,16 @@
         </w:trPr>
         <w:tc>
           <w:tcPr>
-            <w:tcW w:w="1932" w:type="dxa"/>
-            <w:vAlign w:val="center"/>
-          </w:tcPr>
-          <w:p>
-            <w:pPr>
-              <w:jc w:val="center"/>
-            </w:pPr>
-            <w:proofErr w:type="spellStart"/>
-            <w:r>
-              <w:t>Out_valid</w:t>
-            </w:r>
-            <w:proofErr w:type="spellEnd"/>
+            <w:tcW w:w="1940" w:type="dxa"/>
+            <w:vAlign w:val="center"/>
+          </w:tcPr>
+          <w:p>
+            <w:pPr>
+              <w:jc w:val="center"/>
+            </w:pPr>
+            <w:r>
+              <w:t>done</w:t>
+            </w:r>
           </w:p>
         </w:tc>
         <w:tc>
@@ -4017,7 +4388,7 @@
         </w:tc>
         <w:tc>
           <w:tcPr>
-            <w:tcW w:w="1126" w:type="dxa"/>
+            <w:tcW w:w="1125" w:type="dxa"/>
             <w:vAlign w:val="center"/>
           </w:tcPr>
           <w:p>
@@ -4034,7 +4405,7 @@
         </w:tc>
         <w:tc>
           <w:tcPr>
-            <w:tcW w:w="4528" w:type="dxa"/>
+            <w:tcW w:w="4521" w:type="dxa"/>
             <w:vAlign w:val="center"/>
           </w:tcPr>
           <w:p>
@@ -4050,16 +4421,34 @@
         </w:trPr>
         <w:tc>
           <w:tcPr>
-            <w:tcW w:w="1932" w:type="dxa"/>
-            <w:vAlign w:val="center"/>
-          </w:tcPr>
-          <w:p>
-            <w:pPr>
-              <w:jc w:val="center"/>
+            <w:tcW w:w="1940" w:type="dxa"/>
+            <w:vAlign w:val="center"/>
+          </w:tcPr>
+          <w:p>
+            <w:pPr>
+              <w:jc w:val="center"/>
+              <w:rPr>
+                <w:color w:val="FF0000"/>
+              </w:rPr>
             </w:pPr>
             <w:proofErr w:type="spellStart"/>
             <w:r>
-              <w:t>Best_ind</w:t>
+              <w:rPr>
+                <w:color w:val="FF0000"/>
+              </w:rPr>
+              <w:t>Ind_</w:t>
+            </w:r>
+            <w:r>
+              <w:rPr>
+                <w:color w:val="FF0000"/>
+              </w:rPr>
+              <w:t>state_</w:t>
+            </w:r>
+            <w:r>
+              <w:rPr>
+                <w:color w:val="FF0000"/>
+              </w:rPr>
+              <w:t>out</w:t>
             </w:r>
             <w:proofErr w:type="spellEnd"/>
           </w:p>
@@ -4072,10 +4461,14 @@
           <w:p>
             <w:pPr>
               <w:jc w:val="center"/>
-            </w:pPr>
-            <w:r>
-              <w:rPr>
-                <w:rFonts w:hint="eastAsia"/>
+              <w:rPr>
+                <w:color w:val="FF0000"/>
+              </w:rPr>
+            </w:pPr>
+            <w:r>
+              <w:rPr>
+                <w:rFonts w:hint="eastAsia"/>
+                <w:color w:val="FF0000"/>
               </w:rPr>
               <w:t>O</w:t>
             </w:r>
@@ -4083,30 +4476,56 @@
         </w:tc>
         <w:tc>
           <w:tcPr>
-            <w:tcW w:w="1126" w:type="dxa"/>
-            <w:vAlign w:val="center"/>
-          </w:tcPr>
-          <w:p>
-            <w:pPr>
-              <w:jc w:val="center"/>
-            </w:pPr>
-            <w:r>
-              <w:rPr>
-                <w:rFonts w:hint="eastAsia"/>
+            <w:tcW w:w="1125" w:type="dxa"/>
+            <w:vAlign w:val="center"/>
+          </w:tcPr>
+          <w:p>
+            <w:pPr>
+              <w:jc w:val="center"/>
+              <w:rPr>
+                <w:color w:val="FF0000"/>
+              </w:rPr>
+            </w:pPr>
+            <w:r>
+              <w:rPr>
+                <w:rFonts w:hint="eastAsia"/>
+                <w:color w:val="FF0000"/>
               </w:rPr>
               <w:t>2</w:t>
             </w:r>
-          </w:p>
-        </w:tc>
-        <w:tc>
-          <w:tcPr>
-            <w:tcW w:w="4528" w:type="dxa"/>
-            <w:vAlign w:val="center"/>
-          </w:tcPr>
-          <w:p>
-            <w:pPr>
-              <w:jc w:val="center"/>
-            </w:pPr>
+            <w:r>
+              <w:rPr>
+                <w:color w:val="FF0000"/>
+              </w:rPr>
+              <w:t>x16</w:t>
+            </w:r>
+          </w:p>
+        </w:tc>
+        <w:tc>
+          <w:tcPr>
+            <w:tcW w:w="4521" w:type="dxa"/>
+            <w:vAlign w:val="center"/>
+          </w:tcPr>
+          <w:p>
+            <w:pPr>
+              <w:jc w:val="center"/>
+              <w:rPr>
+                <w:color w:val="FF0000"/>
+              </w:rPr>
+            </w:pPr>
+            <w:r>
+              <w:rPr>
+                <w:rFonts w:hint="eastAsia"/>
+                <w:color w:val="FF0000"/>
+              </w:rPr>
+              <w:t>S</w:t>
+            </w:r>
+            <w:r>
+              <w:rPr>
+                <w:color w:val="FF0000"/>
+              </w:rPr>
+              <w:t>erves as the input for fitness function</w:t>
+            </w:r>
           </w:p>
         </w:tc>
       </w:tr>
@@ -4116,16 +4535,17 @@
         </w:trPr>
         <w:tc>
           <w:tcPr>
-            <w:tcW w:w="1932" w:type="dxa"/>
-            <w:vAlign w:val="center"/>
-          </w:tcPr>
-          <w:p>
-            <w:pPr>
-              <w:jc w:val="center"/>
-            </w:pPr>
-            <w:r>
-              <w:t>done</w:t>
-            </w:r>
+            <w:tcW w:w="1940" w:type="dxa"/>
+            <w:vAlign w:val="center"/>
+          </w:tcPr>
+          <w:p>
+            <w:pPr>
+              <w:jc w:val="center"/>
+              <w:rPr>
+                <w:color w:val="FF0000"/>
+              </w:rPr>
+            </w:pPr>
+            <w:bookmarkStart w:id="0" w:name="_GoBack"/>
           </w:p>
         </w:tc>
         <w:tc>
@@ -4136,127 +4556,72 @@
           <w:p>
             <w:pPr>
               <w:jc w:val="center"/>
-            </w:pPr>
-            <w:r>
-              <w:rPr>
-                <w:rFonts w:hint="eastAsia"/>
-              </w:rPr>
-              <w:t>O</w:t>
-            </w:r>
-          </w:p>
-        </w:tc>
-        <w:tc>
-          <w:tcPr>
-            <w:tcW w:w="1126" w:type="dxa"/>
-            <w:vAlign w:val="center"/>
-          </w:tcPr>
-          <w:p>
-            <w:pPr>
-              <w:jc w:val="center"/>
-            </w:pPr>
-            <w:r>
-              <w:rPr>
-                <w:rFonts w:hint="eastAsia"/>
-              </w:rPr>
-              <w:t>1</w:t>
-            </w:r>
-          </w:p>
-        </w:tc>
-        <w:tc>
-          <w:tcPr>
-            <w:tcW w:w="4528" w:type="dxa"/>
-            <w:vAlign w:val="center"/>
-          </w:tcPr>
-          <w:p>
-            <w:pPr>
-              <w:jc w:val="center"/>
+              <w:rPr>
+                <w:rFonts w:hint="eastAsia"/>
+                <w:color w:val="FF0000"/>
+              </w:rPr>
+            </w:pPr>
+          </w:p>
+        </w:tc>
+        <w:tc>
+          <w:tcPr>
+            <w:tcW w:w="1125" w:type="dxa"/>
+            <w:vAlign w:val="center"/>
+          </w:tcPr>
+          <w:p>
+            <w:pPr>
+              <w:jc w:val="center"/>
+              <w:rPr>
+                <w:rFonts w:hint="eastAsia"/>
+                <w:color w:val="FF0000"/>
+              </w:rPr>
+            </w:pPr>
+          </w:p>
+        </w:tc>
+        <w:tc>
+          <w:tcPr>
+            <w:tcW w:w="4521" w:type="dxa"/>
+            <w:vAlign w:val="center"/>
+          </w:tcPr>
+          <w:p>
+            <w:pPr>
+              <w:jc w:val="center"/>
+              <w:rPr>
+                <w:rFonts w:hint="eastAsia"/>
+                <w:color w:val="FF0000"/>
+              </w:rPr>
             </w:pPr>
           </w:p>
         </w:tc>
       </w:tr>
-      <w:tr>
-        <w:trPr>
-          <w:jc w:val="center"/>
-        </w:trPr>
-        <w:tc>
-          <w:tcPr>
-            <w:tcW w:w="1932" w:type="dxa"/>
-            <w:vAlign w:val="center"/>
-          </w:tcPr>
-          <w:p>
-            <w:pPr>
-              <w:jc w:val="center"/>
-            </w:pPr>
-            <w:proofErr w:type="spellStart"/>
-            <w:r>
-              <w:t>Ind_out</w:t>
-            </w:r>
-            <w:proofErr w:type="spellEnd"/>
-          </w:p>
-        </w:tc>
-        <w:tc>
-          <w:tcPr>
-            <w:tcW w:w="704" w:type="dxa"/>
-            <w:vAlign w:val="center"/>
-          </w:tcPr>
-          <w:p>
-            <w:pPr>
-              <w:jc w:val="center"/>
-            </w:pPr>
-            <w:r>
-              <w:rPr>
-                <w:rFonts w:hint="eastAsia"/>
-              </w:rPr>
-              <w:t>O</w:t>
-            </w:r>
-          </w:p>
-        </w:tc>
-        <w:tc>
-          <w:tcPr>
-            <w:tcW w:w="1126" w:type="dxa"/>
-            <w:vAlign w:val="center"/>
-          </w:tcPr>
-          <w:p>
-            <w:pPr>
-              <w:jc w:val="center"/>
-            </w:pPr>
-            <w:r>
-              <w:rPr>
-                <w:rFonts w:hint="eastAsia"/>
-              </w:rPr>
-              <w:t>2</w:t>
-            </w:r>
-            <w:r>
-              <w:t>x1</w:t>
-            </w:r>
-            <w:r>
-              <w:t>6</w:t>
-            </w:r>
-          </w:p>
-        </w:tc>
-        <w:tc>
-          <w:tcPr>
-            <w:tcW w:w="4528" w:type="dxa"/>
-            <w:vAlign w:val="center"/>
-          </w:tcPr>
-          <w:p>
-            <w:pPr>
-              <w:jc w:val="center"/>
-            </w:pPr>
-            <w:r>
-              <w:rPr>
-                <w:rFonts w:hint="eastAsia"/>
-              </w:rPr>
-              <w:t>S</w:t>
-            </w:r>
-            <w:r>
-              <w:t>erves as the input for fitness function</w:t>
-            </w:r>
-          </w:p>
-        </w:tc>
-      </w:tr>
+      <w:bookmarkEnd w:id="0"/>
     </w:tbl>
     <w:p/>
+    <w:p>
+      <w:r>
+        <w:t>Only need while doing self_adaptive</w:t>
+      </w:r>
+    </w:p>
+    <w:p>
+      <w:proofErr w:type="spellStart"/>
+      <w:r>
+        <w:t>Sigma_m</w:t>
+      </w:r>
+      <w:r>
+        <w:t>ax</w:t>
+      </w:r>
+      <w:proofErr w:type="spellEnd"/>
+    </w:p>
+    <w:p>
+      <w:proofErr w:type="spellStart"/>
+      <w:r>
+        <w:t>Sigma_m</w:t>
+      </w:r>
+      <w:r>
+        <w:t>in</w:t>
+      </w:r>
+      <w:proofErr w:type="spellEnd"/>
+    </w:p>
     <w:sectPr>
       <w:pgSz w:w="11906" w:h="16838"/>
       <w:pgMar w:top="1440" w:right="1800" w:bottom="1440" w:left="1800" w:header="851" w:footer="992" w:gutter="0"/>
@@ -5845,6 +6210,16 @@
       <w:szCs w:val="24"/>
     </w:rPr>
   </w:style>
+  <w:style w:type="paragraph" w:styleId="ab">
+    <w:name w:val="List Paragraph"/>
+    <w:basedOn w:val="a"/>
+    <w:uiPriority w:val="34"/>
+    <w:qFormat/>
+    <w:rsid w:val="00406A9A"/>
+    <w:pPr>
+      <w:ind w:leftChars="200" w:left="480"/>
+    </w:pPr>
+  </w:style>
 </w:styles>
 </file>
 

</xml_diff>

<commit_message>
veriog README and revise some python code
</commit_message>
<xml_diff>
--- a/EC_FINAL_PROJECT-unknown/EC_FINAL_PROJECT-unknown/doc/data_config.docx
+++ b/EC_FINAL_PROJECT-unknown/EC_FINAL_PROJECT-unknown/doc/data_config.docx
@@ -941,13 +941,7 @@
               <w:rPr>
                 <w:color w:val="FF0000"/>
               </w:rPr>
-              <w:t>Best_ind</w:t>
-            </w:r>
-            <w:r>
-              <w:rPr>
-                <w:color w:val="FF0000"/>
-              </w:rPr>
-              <w:t>_in</w:t>
+              <w:t>Best_ind_in</w:t>
             </w:r>
             <w:proofErr w:type="spellEnd"/>
           </w:p>
@@ -961,7 +955,6 @@
             <w:pPr>
               <w:jc w:val="center"/>
               <w:rPr>
-                <w:rFonts w:hint="eastAsia"/>
                 <w:color w:val="FF0000"/>
               </w:rPr>
             </w:pPr>
@@ -983,7 +976,6 @@
             <w:pPr>
               <w:jc w:val="center"/>
               <w:rPr>
-                <w:rFonts w:hint="eastAsia"/>
                 <w:color w:val="FF0000"/>
               </w:rPr>
             </w:pPr>
@@ -1011,7 +1003,6 @@
             <w:pPr>
               <w:jc w:val="center"/>
               <w:rPr>
-                <w:rFonts w:hint="eastAsia"/>
                 <w:color w:val="FF0000"/>
               </w:rPr>
             </w:pPr>
@@ -1045,13 +1036,7 @@
               <w:rPr>
                 <w:color w:val="FF0000"/>
               </w:rPr>
-              <w:t>Min_fit</w:t>
-            </w:r>
-            <w:r>
-              <w:rPr>
-                <w:color w:val="FF0000"/>
-              </w:rPr>
-              <w:t>_in</w:t>
+              <w:t>Min_fit_in</w:t>
             </w:r>
             <w:proofErr w:type="spellEnd"/>
           </w:p>
@@ -1065,7 +1050,6 @@
             <w:pPr>
               <w:jc w:val="center"/>
               <w:rPr>
-                <w:rFonts w:hint="eastAsia"/>
                 <w:color w:val="FF0000"/>
               </w:rPr>
             </w:pPr>
@@ -1087,7 +1071,6 @@
             <w:pPr>
               <w:jc w:val="center"/>
               <w:rPr>
-                <w:rFonts w:hint="eastAsia"/>
                 <w:color w:val="FF0000"/>
               </w:rPr>
             </w:pPr>
@@ -1122,19 +1105,7 @@
               <w:rPr>
                 <w:color w:val="FF0000"/>
               </w:rPr>
-              <w:t xml:space="preserve">Receive the best </w:t>
-            </w:r>
-            <w:r>
-              <w:rPr>
-                <w:color w:val="FF0000"/>
-              </w:rPr>
-              <w:t>fitness</w:t>
-            </w:r>
-            <w:r>
-              <w:rPr>
-                <w:color w:val="FF0000"/>
-              </w:rPr>
-              <w:t xml:space="preserve"> from register file</w:t>
+              <w:t>Receive the best fitness from register file</w:t>
             </w:r>
           </w:p>
         </w:tc>
@@ -1478,8 +1449,12 @@
           </w:tcPr>
           <w:p>
             <w:pPr>
-              <w:jc w:val="center"/>
-            </w:pPr>
+              <w:rPr>
+                <w:rFonts w:hint="eastAsia"/>
+              </w:rPr>
+            </w:pPr>
+            <w:bookmarkStart w:id="0" w:name="_GoBack"/>
+            <w:bookmarkEnd w:id="0"/>
           </w:p>
         </w:tc>
       </w:tr>
@@ -2419,9 +2394,6 @@
           <w:p>
             <w:pPr>
               <w:jc w:val="center"/>
-              <w:rPr>
-                <w:rFonts w:hint="eastAsia"/>
-              </w:rPr>
             </w:pPr>
           </w:p>
         </w:tc>
@@ -2433,9 +2405,6 @@
           <w:p>
             <w:pPr>
               <w:jc w:val="center"/>
-              <w:rPr>
-                <w:rFonts w:hint="eastAsia"/>
-              </w:rPr>
             </w:pPr>
           </w:p>
         </w:tc>
@@ -4545,7 +4514,6 @@
                 <w:color w:val="FF0000"/>
               </w:rPr>
             </w:pPr>
-            <w:bookmarkStart w:id="0" w:name="_GoBack"/>
           </w:p>
         </w:tc>
         <w:tc>
@@ -4557,7 +4525,6 @@
             <w:pPr>
               <w:jc w:val="center"/>
               <w:rPr>
-                <w:rFonts w:hint="eastAsia"/>
                 <w:color w:val="FF0000"/>
               </w:rPr>
             </w:pPr>
@@ -4572,7 +4539,6 @@
             <w:pPr>
               <w:jc w:val="center"/>
               <w:rPr>
-                <w:rFonts w:hint="eastAsia"/>
                 <w:color w:val="FF0000"/>
               </w:rPr>
             </w:pPr>
@@ -4587,14 +4553,12 @@
             <w:pPr>
               <w:jc w:val="center"/>
               <w:rPr>
-                <w:rFonts w:hint="eastAsia"/>
                 <w:color w:val="FF0000"/>
               </w:rPr>
             </w:pPr>
           </w:p>
         </w:tc>
       </w:tr>
-      <w:bookmarkEnd w:id="0"/>
     </w:tbl>
     <w:p/>
     <w:p>

</xml_diff>